<commit_message>
added team roles description
</commit_message>
<xml_diff>
--- a/project plan/Project Plan.docx
+++ b/project plan/Project Plan.docx
@@ -97,7 +97,42 @@
           <w:sz w:val="24"/>
           <w:szCs w:val="24"/>
         </w:rPr>
-        <w:t>. It provides us with a database as well as hosting services.</w:t>
+        <w:t xml:space="preserve"> which </w:t>
+      </w:r>
+      <w:r>
+        <w:rPr>
+          <w:sz w:val="24"/>
+          <w:szCs w:val="24"/>
+        </w:rPr>
+        <w:t xml:space="preserve">provides us </w:t>
+      </w:r>
+      <w:r>
+        <w:rPr>
+          <w:sz w:val="24"/>
+          <w:szCs w:val="24"/>
+        </w:rPr>
+        <w:t xml:space="preserve">with the systems </w:t>
+      </w:r>
+      <w:r>
+        <w:rPr>
+          <w:sz w:val="24"/>
+          <w:szCs w:val="24"/>
+        </w:rPr>
+        <w:t xml:space="preserve">database as well as </w:t>
+      </w:r>
+      <w:r>
+        <w:rPr>
+          <w:sz w:val="24"/>
+          <w:szCs w:val="24"/>
+        </w:rPr>
+        <w:t xml:space="preserve">a </w:t>
+      </w:r>
+      <w:r>
+        <w:rPr>
+          <w:sz w:val="24"/>
+          <w:szCs w:val="24"/>
+        </w:rPr>
+        <w:t>hosting service.</w:t>
       </w:r>
     </w:p>
     <w:p>
@@ -141,7 +176,21 @@
           <w:sz w:val="24"/>
           <w:szCs w:val="24"/>
         </w:rPr>
-        <w:t>The system is developed to be a multi-platform application (Browser, Windows, IOS, Android). This is based on the specification provided to us. The user interface will primarily be designed using flutter.</w:t>
+        <w:t>The system is developed to be a multi-platform application (Browser, Windows, IOS, Android). This is based on the specification provided to us. The user interface will primarily be designed using flutter</w:t>
+      </w:r>
+      <w:r>
+        <w:rPr>
+          <w:sz w:val="24"/>
+          <w:szCs w:val="24"/>
+        </w:rPr>
+        <w:t xml:space="preserve"> and backend handled by firebase</w:t>
+      </w:r>
+      <w:r>
+        <w:rPr>
+          <w:sz w:val="24"/>
+          <w:szCs w:val="24"/>
+        </w:rPr>
+        <w:t>.</w:t>
       </w:r>
     </w:p>
     <w:p>
@@ -274,7 +323,21 @@
           <w:sz w:val="24"/>
           <w:szCs w:val="24"/>
         </w:rPr>
-        <w:t>Based on the specification, the website needs to be targeted towards</w:t>
+        <w:t xml:space="preserve">Based on the specification, the </w:t>
+      </w:r>
+      <w:r>
+        <w:rPr>
+          <w:sz w:val="24"/>
+          <w:szCs w:val="24"/>
+        </w:rPr>
+        <w:t>system</w:t>
+      </w:r>
+      <w:r>
+        <w:rPr>
+          <w:sz w:val="24"/>
+          <w:szCs w:val="24"/>
+        </w:rPr>
+        <w:t xml:space="preserve"> needs to be targeted towards</w:t>
       </w:r>
       <w:r>
         <w:rPr>
@@ -353,6 +416,7 @@
         </w:rPr>
         <w:t xml:space="preserve"> where people can learn more about the </w:t>
       </w:r>
+      <w:proofErr w:type="gramStart"/>
       <w:r>
         <w:rPr>
           <w:sz w:val="24"/>
@@ -360,6 +424,7 @@
         </w:rPr>
         <w:t>area</w:t>
       </w:r>
+      <w:proofErr w:type="gramEnd"/>
       <w:r>
         <w:rPr>
           <w:sz w:val="24"/>
@@ -618,10 +683,86 @@
           <w:sz w:val="24"/>
           <w:szCs w:val="24"/>
         </w:rPr>
-        <w:t>Team Roles (Needs to be added)</w:t>
-      </w:r>
+        <w:t>Team Roles</w:t>
+      </w:r>
+    </w:p>
+    <w:p>
+      <w:pPr>
+        <w:rPr>
+          <w:sz w:val="24"/>
+          <w:szCs w:val="24"/>
+        </w:rPr>
+      </w:pPr>
+      <w:r>
+        <w:rPr>
+          <w:sz w:val="24"/>
+          <w:szCs w:val="24"/>
+        </w:rPr>
+        <w:t>Each member of the team will contribute to areas of the project bases on the skills and experience they have. We carried out sessions discussing our different capabilities, resulting in  roles that each member is responsible for over the duration of the project.</w:t>
+      </w:r>
+    </w:p>
+    <w:p>
+      <w:pPr>
+        <w:spacing w:after="0"/>
+        <w:rPr>
+          <w:sz w:val="24"/>
+          <w:szCs w:val="24"/>
+        </w:rPr>
+      </w:pPr>
+      <w:r>
+        <w:rPr>
+          <w:sz w:val="24"/>
+          <w:szCs w:val="24"/>
+        </w:rPr>
+        <w:t>(ROLES TO BE ADDED)</w:t>
+      </w:r>
+    </w:p>
+    <w:p>
+      <w:pPr>
+        <w:spacing w:after="0"/>
+        <w:rPr>
+          <w:sz w:val="24"/>
+          <w:szCs w:val="24"/>
+        </w:rPr>
+      </w:pPr>
+    </w:p>
+    <w:p>
+      <w:pPr>
+        <w:spacing w:after="0"/>
+        <w:rPr>
+          <w:sz w:val="24"/>
+          <w:szCs w:val="24"/>
+        </w:rPr>
+      </w:pPr>
+    </w:p>
+    <w:p>
+      <w:pPr>
+        <w:spacing w:after="0"/>
+        <w:rPr>
+          <w:sz w:val="24"/>
+          <w:szCs w:val="24"/>
+        </w:rPr>
+      </w:pPr>
+    </w:p>
+    <w:p>
+      <w:pPr>
+        <w:spacing w:after="0"/>
+        <w:rPr>
+          <w:sz w:val="24"/>
+          <w:szCs w:val="24"/>
+        </w:rPr>
+      </w:pPr>
       <w:bookmarkStart w:id="0" w:name="_GoBack"/>
       <w:bookmarkEnd w:id="0"/>
+    </w:p>
+    <w:p>
+      <w:pPr>
+        <w:spacing w:after="0"/>
+        <w:rPr>
+          <w:sz w:val="24"/>
+          <w:szCs w:val="24"/>
+        </w:rPr>
+      </w:pPr>
     </w:p>
     <w:p>
       <w:pPr>
@@ -1378,4 +1519,16 @@
     </a:ext>
   </a:extLst>
 </a:theme>
+</file>
+
+<file path=customXml/item1.xml><?xml version="1.0" encoding="utf-8"?>
+<b:Sources xmlns:b="http://schemas.openxmlformats.org/officeDocument/2006/bibliography" xmlns="http://schemas.openxmlformats.org/officeDocument/2006/bibliography" SelectedStyle="\HarvardAnglia2008OfficeOnline.xsl" StyleName="Harvard - Anglia" Version="2008"/>
+</file>
+
+<file path=customXml/itemProps1.xml><?xml version="1.0" encoding="utf-8"?>
+<ds:datastoreItem xmlns:ds="http://schemas.openxmlformats.org/officeDocument/2006/customXml" ds:itemID="{2CA3B1DC-2EEC-46C3-B8FF-2EC2AD1EE057}">
+  <ds:schemaRefs>
+    <ds:schemaRef ds:uri="http://schemas.openxmlformats.org/officeDocument/2006/bibliography"/>
+  </ds:schemaRefs>
+</ds:datastoreItem>
 </file>
</xml_diff>

<commit_message>
Stage 1 Of project plan
</commit_message>
<xml_diff>
--- a/project plan/Project Plan.docx
+++ b/project plan/Project Plan.docx
@@ -1,6 +1,6 @@
 
 <file path=word/document.xml><?xml version="1.0" encoding="utf-8"?>
-<w:document xmlns:wpc="http://schemas.microsoft.com/office/word/2010/wordprocessingCanvas" xmlns:cx="http://schemas.microsoft.com/office/drawing/2014/chartex" xmlns:cx1="http://schemas.microsoft.com/office/drawing/2015/9/8/chartex" xmlns:cx2="http://schemas.microsoft.com/office/drawing/2015/10/21/chartex" xmlns:cx3="http://schemas.microsoft.com/office/drawing/2016/5/9/chartex" xmlns:cx4="http://schemas.microsoft.com/office/drawing/2016/5/10/chartex" xmlns:cx5="http://schemas.microsoft.com/office/drawing/2016/5/11/chartex" xmlns:cx6="http://schemas.microsoft.com/office/drawing/2016/5/12/chartex" xmlns:cx7="http://schemas.microsoft.com/office/drawing/2016/5/13/chartex" xmlns:cx8="http://schemas.microsoft.com/office/drawing/2016/5/14/chartex" xmlns:mc="http://schemas.openxmlformats.org/markup-compatibility/2006" xmlns:aink="http://schemas.microsoft.com/office/drawing/2016/ink" xmlns:am3d="http://schemas.microsoft.com/office/drawing/2017/model3d" xmlns:o="urn:schemas-microsoft-com:office:office" xmlns:r="http://schemas.openxmlformats.org/officeDocument/2006/relationships" xmlns:m="http://schemas.openxmlformats.org/officeDocument/2006/math" xmlns:v="urn:schemas-microsoft-com:vml" xmlns:wp14="http://schemas.microsoft.com/office/word/2010/wordprocessingDrawing" xmlns:wp="http://schemas.openxmlformats.org/drawingml/2006/wordprocessingDrawing" xmlns:w10="urn:schemas-microsoft-com:office:word" xmlns:w="http://schemas.openxmlformats.org/wordprocessingml/2006/main" xmlns:w14="http://schemas.microsoft.com/office/word/2010/wordml" xmlns:w15="http://schemas.microsoft.com/office/word/2012/wordml" xmlns:w16cid="http://schemas.microsoft.com/office/word/2016/wordml/cid" xmlns:w16se="http://schemas.microsoft.com/office/word/2015/wordml/symex" xmlns:wpg="http://schemas.microsoft.com/office/word/2010/wordprocessingGroup" xmlns:wpi="http://schemas.microsoft.com/office/word/2010/wordprocessingInk" xmlns:wne="http://schemas.microsoft.com/office/word/2006/wordml" xmlns:wps="http://schemas.microsoft.com/office/word/2010/wordprocessingShape" mc:Ignorable="w14 w15 w16se w16cid wp14">
+<w:document xmlns:wpc="http://schemas.microsoft.com/office/word/2010/wordprocessingCanvas" xmlns:cx="http://schemas.microsoft.com/office/drawing/2014/chartex" xmlns:cx1="http://schemas.microsoft.com/office/drawing/2015/9/8/chartex" xmlns:cx2="http://schemas.microsoft.com/office/drawing/2015/10/21/chartex" xmlns:cx3="http://schemas.microsoft.com/office/drawing/2016/5/9/chartex" xmlns:cx4="http://schemas.microsoft.com/office/drawing/2016/5/10/chartex" xmlns:cx5="http://schemas.microsoft.com/office/drawing/2016/5/11/chartex" xmlns:cx6="http://schemas.microsoft.com/office/drawing/2016/5/12/chartex" xmlns:cx7="http://schemas.microsoft.com/office/drawing/2016/5/13/chartex" xmlns:cx8="http://schemas.microsoft.com/office/drawing/2016/5/14/chartex" xmlns:mc="http://schemas.openxmlformats.org/markup-compatibility/2006" xmlns:aink="http://schemas.microsoft.com/office/drawing/2016/ink" xmlns:am3d="http://schemas.microsoft.com/office/drawing/2017/model3d" xmlns:o="urn:schemas-microsoft-com:office:office" xmlns:r="http://schemas.openxmlformats.org/officeDocument/2006/relationships" xmlns:m="http://schemas.openxmlformats.org/officeDocument/2006/math" xmlns:v="urn:schemas-microsoft-com:vml" xmlns:wp14="http://schemas.microsoft.com/office/word/2010/wordprocessingDrawing" xmlns:wp="http://schemas.openxmlformats.org/drawingml/2006/wordprocessingDrawing" xmlns:w10="urn:schemas-microsoft-com:office:word" xmlns:w="http://schemas.openxmlformats.org/wordprocessingml/2006/main" xmlns:w14="http://schemas.microsoft.com/office/word/2010/wordml" xmlns:w15="http://schemas.microsoft.com/office/word/2012/wordml" xmlns:w16cex="http://schemas.microsoft.com/office/word/2018/wordml/cex" xmlns:w16cid="http://schemas.microsoft.com/office/word/2016/wordml/cid" xmlns:w16="http://schemas.microsoft.com/office/word/2018/wordml" xmlns:w16se="http://schemas.microsoft.com/office/word/2015/wordml/symex" xmlns:wpg="http://schemas.microsoft.com/office/word/2010/wordprocessingGroup" xmlns:wpi="http://schemas.microsoft.com/office/word/2010/wordprocessingInk" xmlns:wne="http://schemas.microsoft.com/office/word/2006/wordml" xmlns:wps="http://schemas.microsoft.com/office/word/2010/wordprocessingShape" mc:Ignorable="w14 w15 w16se w16cid w16 w16cex wp14">
   <w:body>
     <w:p>
       <w:pPr>
@@ -416,7 +416,6 @@
         </w:rPr>
         <w:t xml:space="preserve"> where people can learn more about the </w:t>
       </w:r>
-      <w:proofErr w:type="gramStart"/>
       <w:r>
         <w:rPr>
           <w:sz w:val="24"/>
@@ -424,7 +423,6 @@
         </w:rPr>
         <w:t>area</w:t>
       </w:r>
-      <w:proofErr w:type="gramEnd"/>
       <w:r>
         <w:rPr>
           <w:sz w:val="24"/>
@@ -594,6 +592,24 @@
         </w:rPr>
         <w:t>Mockups</w:t>
       </w:r>
+      <w:r>
+        <w:rPr>
+          <w:b/>
+          <w:bCs/>
+          <w:sz w:val="24"/>
+          <w:szCs w:val="24"/>
+        </w:rPr>
+        <w:t xml:space="preserve"> / </w:t>
+      </w:r>
+      <w:r>
+        <w:rPr>
+          <w:b/>
+          <w:bCs/>
+          <w:sz w:val="24"/>
+          <w:szCs w:val="24"/>
+        </w:rPr>
+        <w:t>Usability Testing</w:t>
+      </w:r>
     </w:p>
     <w:p>
       <w:pPr>
@@ -615,6 +631,21 @@
           <w:szCs w:val="24"/>
         </w:rPr>
         <w:t xml:space="preserve"> This will then be used to collected subjective data on our design.</w:t>
+      </w:r>
+    </w:p>
+    <w:p>
+      <w:pPr>
+        <w:rPr>
+          <w:sz w:val="24"/>
+          <w:szCs w:val="24"/>
+        </w:rPr>
+      </w:pPr>
+      <w:r>
+        <w:rPr>
+          <w:sz w:val="24"/>
+          <w:szCs w:val="24"/>
+        </w:rPr>
+        <w:t>Five Group members will perform usability tests, where we will use the results to come to conclusions that will help us improve the system during development.</w:t>
       </w:r>
     </w:p>
     <w:p>
@@ -641,7 +672,16 @@
           <w:sz w:val="24"/>
           <w:szCs w:val="24"/>
         </w:rPr>
-        <w:t>Usability Testing</w:t>
+        <w:t>Team Roles</w:t>
+      </w:r>
+      <w:r>
+        <w:rPr>
+          <w:b/>
+          <w:bCs/>
+          <w:sz w:val="24"/>
+          <w:szCs w:val="24"/>
+        </w:rPr>
+        <w:t xml:space="preserve"> / Resources</w:t>
       </w:r>
     </w:p>
     <w:p>
@@ -656,7 +696,7 @@
           <w:sz w:val="24"/>
           <w:szCs w:val="24"/>
         </w:rPr>
-        <w:t>Five Group members will perform usability tests, where we will use the results to come to conclusions that will help us improve the system during development.</w:t>
+        <w:t>Each member of the team will contribute to areas of the project bases on the skills and experience they have. We carried out sessions discussing our different capabilities, resulting in  roles that each member is responsible for over the duration of the project.</w:t>
       </w:r>
     </w:p>
     <w:p>
@@ -666,24 +706,27 @@
           <w:szCs w:val="24"/>
         </w:rPr>
       </w:pPr>
+      <w:r>
+        <w:rPr>
+          <w:sz w:val="24"/>
+          <w:szCs w:val="24"/>
+        </w:rPr>
+        <w:t>Ismail El Bolock – Organizational Manager / Developer</w:t>
+      </w:r>
     </w:p>
     <w:p>
       <w:pPr>
         <w:rPr>
-          <w:b/>
-          <w:bCs/>
           <w:sz w:val="24"/>
           <w:szCs w:val="24"/>
         </w:rPr>
       </w:pPr>
       <w:r>
         <w:rPr>
-          <w:b/>
-          <w:bCs/>
-          <w:sz w:val="24"/>
-          <w:szCs w:val="24"/>
-        </w:rPr>
-        <w:t>Team Roles</w:t>
+          <w:sz w:val="24"/>
+          <w:szCs w:val="24"/>
+        </w:rPr>
+        <w:t>Vishan De Silva – Technical Manager / Developer</w:t>
       </w:r>
     </w:p>
     <w:p>
@@ -693,17 +736,25 @@
           <w:szCs w:val="24"/>
         </w:rPr>
       </w:pPr>
-      <w:r>
-        <w:rPr>
-          <w:sz w:val="24"/>
-          <w:szCs w:val="24"/>
-        </w:rPr>
-        <w:t>Each member of the team will contribute to areas of the project bases on the skills and experience they have. We carried out sessions discussing our different capabilities, resulting in  roles that each member is responsible for over the duration of the project.</w:t>
+      <w:proofErr w:type="spellStart"/>
+      <w:r>
+        <w:rPr>
+          <w:sz w:val="24"/>
+          <w:szCs w:val="24"/>
+        </w:rPr>
+        <w:t>Keval</w:t>
+      </w:r>
+      <w:proofErr w:type="spellEnd"/>
+      <w:r>
+        <w:rPr>
+          <w:sz w:val="24"/>
+          <w:szCs w:val="24"/>
+        </w:rPr>
+        <w:t xml:space="preserve"> Dave – Liaison / Developer</w:t>
       </w:r>
     </w:p>
     <w:p>
       <w:pPr>
-        <w:spacing w:after="0"/>
         <w:rPr>
           <w:sz w:val="24"/>
           <w:szCs w:val="24"/>
@@ -714,7 +765,140 @@
           <w:sz w:val="24"/>
           <w:szCs w:val="24"/>
         </w:rPr>
-        <w:t>(ROLES TO BE ADDED)</w:t>
+        <w:t xml:space="preserve">Abdul Latif </w:t>
+      </w:r>
+      <w:proofErr w:type="spellStart"/>
+      <w:r>
+        <w:rPr>
+          <w:sz w:val="24"/>
+          <w:szCs w:val="24"/>
+        </w:rPr>
+        <w:t>Kaissi</w:t>
+      </w:r>
+      <w:proofErr w:type="spellEnd"/>
+      <w:r>
+        <w:rPr>
+          <w:sz w:val="24"/>
+          <w:szCs w:val="24"/>
+        </w:rPr>
+        <w:t xml:space="preserve"> – Minute Taker / Developer</w:t>
+      </w:r>
+    </w:p>
+    <w:p>
+      <w:pPr>
+        <w:rPr>
+          <w:sz w:val="24"/>
+          <w:szCs w:val="24"/>
+        </w:rPr>
+      </w:pPr>
+      <w:r>
+        <w:rPr>
+          <w:sz w:val="24"/>
+          <w:szCs w:val="24"/>
+        </w:rPr>
+        <w:t xml:space="preserve">Evelyn </w:t>
+      </w:r>
+      <w:proofErr w:type="spellStart"/>
+      <w:r>
+        <w:rPr>
+          <w:sz w:val="24"/>
+          <w:szCs w:val="24"/>
+        </w:rPr>
+        <w:t>Elza</w:t>
+      </w:r>
+      <w:proofErr w:type="spellEnd"/>
+      <w:r>
+        <w:rPr>
+          <w:sz w:val="24"/>
+          <w:szCs w:val="24"/>
+        </w:rPr>
+        <w:t xml:space="preserve"> – Developer</w:t>
+      </w:r>
+    </w:p>
+    <w:p>
+      <w:pPr>
+        <w:rPr>
+          <w:sz w:val="24"/>
+          <w:szCs w:val="24"/>
+        </w:rPr>
+      </w:pPr>
+      <w:r>
+        <w:rPr>
+          <w:sz w:val="24"/>
+          <w:szCs w:val="24"/>
+        </w:rPr>
+        <w:t xml:space="preserve">Alex </w:t>
+      </w:r>
+      <w:proofErr w:type="spellStart"/>
+      <w:r>
+        <w:rPr>
+          <w:sz w:val="24"/>
+          <w:szCs w:val="24"/>
+        </w:rPr>
+        <w:t>Duddy</w:t>
+      </w:r>
+      <w:proofErr w:type="spellEnd"/>
+      <w:r>
+        <w:rPr>
+          <w:sz w:val="24"/>
+          <w:szCs w:val="24"/>
+        </w:rPr>
+        <w:t xml:space="preserve"> – Developer</w:t>
+      </w:r>
+    </w:p>
+    <w:p>
+      <w:pPr>
+        <w:rPr>
+          <w:sz w:val="24"/>
+          <w:szCs w:val="24"/>
+        </w:rPr>
+      </w:pPr>
+      <w:r>
+        <w:rPr>
+          <w:sz w:val="24"/>
+          <w:szCs w:val="24"/>
+        </w:rPr>
+        <w:t>Mohammed Zain Khan – Developer</w:t>
+      </w:r>
+    </w:p>
+    <w:p>
+      <w:pPr>
+        <w:rPr>
+          <w:sz w:val="24"/>
+          <w:szCs w:val="24"/>
+        </w:rPr>
+      </w:pPr>
+      <w:proofErr w:type="spellStart"/>
+      <w:r>
+        <w:rPr>
+          <w:sz w:val="24"/>
+          <w:szCs w:val="24"/>
+        </w:rPr>
+        <w:t>Aenon</w:t>
+      </w:r>
+      <w:proofErr w:type="spellEnd"/>
+      <w:r>
+        <w:rPr>
+          <w:sz w:val="24"/>
+          <w:szCs w:val="24"/>
+        </w:rPr>
+        <w:t xml:space="preserve"> </w:t>
+      </w:r>
+      <w:proofErr w:type="spellStart"/>
+      <w:r>
+        <w:rPr>
+          <w:sz w:val="24"/>
+          <w:szCs w:val="24"/>
+        </w:rPr>
+        <w:t>Lenvin</w:t>
+      </w:r>
+      <w:proofErr w:type="spellEnd"/>
+      <w:r>
+        <w:rPr>
+          <w:sz w:val="24"/>
+          <w:szCs w:val="24"/>
+        </w:rPr>
+        <w:t xml:space="preserve"> – Developer</w:t>
       </w:r>
     </w:p>
     <w:p>
@@ -730,47 +914,2508 @@
       <w:pPr>
         <w:spacing w:after="0"/>
         <w:rPr>
+          <w:b/>
+          <w:bCs/>
           <w:sz w:val="24"/>
           <w:szCs w:val="24"/>
         </w:rPr>
       </w:pPr>
+      <w:r>
+        <w:rPr>
+          <w:b/>
+          <w:bCs/>
+          <w:sz w:val="24"/>
+          <w:szCs w:val="24"/>
+        </w:rPr>
+        <w:lastRenderedPageBreak/>
+        <w:t>Stage 1 Plan</w:t>
+      </w:r>
     </w:p>
     <w:p>
       <w:pPr>
         <w:spacing w:after="0"/>
         <w:rPr>
+          <w:b/>
+          <w:bCs/>
           <w:sz w:val="24"/>
           <w:szCs w:val="24"/>
         </w:rPr>
       </w:pPr>
     </w:p>
+    <w:tbl>
+      <w:tblPr>
+        <w:tblStyle w:val="GridTable4-Accent1"/>
+        <w:tblW w:w="0" w:type="auto"/>
+        <w:jc w:val="center"/>
+        <w:tblLook w:val="04A0" w:firstRow="1" w:lastRow="0" w:firstColumn="1" w:lastColumn="0" w:noHBand="0" w:noVBand="1"/>
+      </w:tblPr>
+      <w:tblGrid>
+        <w:gridCol w:w="2296"/>
+        <w:gridCol w:w="2296"/>
+        <w:gridCol w:w="2297"/>
+        <w:gridCol w:w="2297"/>
+      </w:tblGrid>
+      <w:tr>
+        <w:trPr>
+          <w:cnfStyle w:val="100000000000" w:firstRow="1" w:lastRow="0" w:firstColumn="0" w:lastColumn="0" w:oddVBand="0" w:evenVBand="0" w:oddHBand="0" w:evenHBand="0" w:firstRowFirstColumn="0" w:firstRowLastColumn="0" w:lastRowFirstColumn="0" w:lastRowLastColumn="0"/>
+          <w:trHeight w:val="430"/>
+          <w:jc w:val="center"/>
+        </w:trPr>
+        <w:tc>
+          <w:tcPr>
+            <w:cnfStyle w:val="001000000000" w:firstRow="0" w:lastRow="0" w:firstColumn="1" w:lastColumn="0" w:oddVBand="0" w:evenVBand="0" w:oddHBand="0" w:evenHBand="0" w:firstRowFirstColumn="0" w:firstRowLastColumn="0" w:lastRowFirstColumn="0" w:lastRowLastColumn="0"/>
+            <w:tcW w:w="2296" w:type="dxa"/>
+          </w:tcPr>
+          <w:p>
+            <w:pPr>
+              <w:jc w:val="center"/>
+              <w:rPr>
+                <w:rFonts w:cstheme="minorHAnsi"/>
+                <w:sz w:val="22"/>
+                <w:szCs w:val="22"/>
+              </w:rPr>
+            </w:pPr>
+            <w:r>
+              <w:rPr>
+                <w:rFonts w:cstheme="minorHAnsi"/>
+                <w:sz w:val="22"/>
+                <w:szCs w:val="22"/>
+              </w:rPr>
+              <w:t>Task</w:t>
+            </w:r>
+          </w:p>
+        </w:tc>
+        <w:tc>
+          <w:tcPr>
+            <w:tcW w:w="2296" w:type="dxa"/>
+          </w:tcPr>
+          <w:p>
+            <w:pPr>
+              <w:jc w:val="center"/>
+              <w:cnfStyle w:val="100000000000" w:firstRow="1" w:lastRow="0" w:firstColumn="0" w:lastColumn="0" w:oddVBand="0" w:evenVBand="0" w:oddHBand="0" w:evenHBand="0" w:firstRowFirstColumn="0" w:firstRowLastColumn="0" w:lastRowFirstColumn="0" w:lastRowLastColumn="0"/>
+              <w:rPr>
+                <w:rFonts w:cstheme="minorHAnsi"/>
+                <w:sz w:val="22"/>
+                <w:szCs w:val="22"/>
+              </w:rPr>
+            </w:pPr>
+            <w:r>
+              <w:rPr>
+                <w:rFonts w:cstheme="minorHAnsi"/>
+                <w:sz w:val="22"/>
+                <w:szCs w:val="22"/>
+              </w:rPr>
+              <w:t>Start Date</w:t>
+            </w:r>
+          </w:p>
+        </w:tc>
+        <w:tc>
+          <w:tcPr>
+            <w:tcW w:w="2297" w:type="dxa"/>
+          </w:tcPr>
+          <w:p>
+            <w:pPr>
+              <w:jc w:val="center"/>
+              <w:cnfStyle w:val="100000000000" w:firstRow="1" w:lastRow="0" w:firstColumn="0" w:lastColumn="0" w:oddVBand="0" w:evenVBand="0" w:oddHBand="0" w:evenHBand="0" w:firstRowFirstColumn="0" w:firstRowLastColumn="0" w:lastRowFirstColumn="0" w:lastRowLastColumn="0"/>
+              <w:rPr>
+                <w:rFonts w:cstheme="minorHAnsi"/>
+                <w:sz w:val="22"/>
+                <w:szCs w:val="22"/>
+              </w:rPr>
+            </w:pPr>
+            <w:r>
+              <w:rPr>
+                <w:rFonts w:cstheme="minorHAnsi"/>
+                <w:sz w:val="22"/>
+                <w:szCs w:val="22"/>
+              </w:rPr>
+              <w:t>End Date</w:t>
+            </w:r>
+          </w:p>
+        </w:tc>
+        <w:tc>
+          <w:tcPr>
+            <w:tcW w:w="2297" w:type="dxa"/>
+          </w:tcPr>
+          <w:p>
+            <w:pPr>
+              <w:jc w:val="center"/>
+              <w:cnfStyle w:val="100000000000" w:firstRow="1" w:lastRow="0" w:firstColumn="0" w:lastColumn="0" w:oddVBand="0" w:evenVBand="0" w:oddHBand="0" w:evenHBand="0" w:firstRowFirstColumn="0" w:firstRowLastColumn="0" w:lastRowFirstColumn="0" w:lastRowLastColumn="0"/>
+              <w:rPr>
+                <w:rFonts w:cstheme="minorHAnsi"/>
+                <w:sz w:val="22"/>
+                <w:szCs w:val="22"/>
+              </w:rPr>
+            </w:pPr>
+            <w:r>
+              <w:rPr>
+                <w:rFonts w:cstheme="minorHAnsi"/>
+                <w:sz w:val="22"/>
+                <w:szCs w:val="22"/>
+              </w:rPr>
+              <w:t>Resource</w:t>
+            </w:r>
+          </w:p>
+        </w:tc>
+      </w:tr>
+      <w:tr>
+        <w:trPr>
+          <w:cnfStyle w:val="000000100000" w:firstRow="0" w:lastRow="0" w:firstColumn="0" w:lastColumn="0" w:oddVBand="0" w:evenVBand="0" w:oddHBand="1" w:evenHBand="0" w:firstRowFirstColumn="0" w:firstRowLastColumn="0" w:lastRowFirstColumn="0" w:lastRowLastColumn="0"/>
+          <w:trHeight w:val="512"/>
+          <w:jc w:val="center"/>
+        </w:trPr>
+        <w:tc>
+          <w:tcPr>
+            <w:cnfStyle w:val="001000000000" w:firstRow="0" w:lastRow="0" w:firstColumn="1" w:lastColumn="0" w:oddVBand="0" w:evenVBand="0" w:oddHBand="0" w:evenHBand="0" w:firstRowFirstColumn="0" w:firstRowLastColumn="0" w:lastRowFirstColumn="0" w:lastRowLastColumn="0"/>
+            <w:tcW w:w="2296" w:type="dxa"/>
+          </w:tcPr>
+          <w:p>
+            <w:pPr>
+              <w:jc w:val="center"/>
+              <w:rPr>
+                <w:rFonts w:cstheme="minorHAnsi"/>
+                <w:b w:val="0"/>
+                <w:bCs w:val="0"/>
+                <w:sz w:val="22"/>
+                <w:szCs w:val="22"/>
+              </w:rPr>
+            </w:pPr>
+            <w:r>
+              <w:rPr>
+                <w:rFonts w:cstheme="minorHAnsi"/>
+                <w:b w:val="0"/>
+                <w:bCs w:val="0"/>
+                <w:sz w:val="22"/>
+                <w:szCs w:val="22"/>
+              </w:rPr>
+              <w:t>Set up group communication</w:t>
+            </w:r>
+          </w:p>
+        </w:tc>
+        <w:tc>
+          <w:tcPr>
+            <w:tcW w:w="2296" w:type="dxa"/>
+          </w:tcPr>
+          <w:p>
+            <w:pPr>
+              <w:jc w:val="center"/>
+              <w:cnfStyle w:val="000000100000" w:firstRow="0" w:lastRow="0" w:firstColumn="0" w:lastColumn="0" w:oddVBand="0" w:evenVBand="0" w:oddHBand="1" w:evenHBand="0" w:firstRowFirstColumn="0" w:firstRowLastColumn="0" w:lastRowFirstColumn="0" w:lastRowLastColumn="0"/>
+              <w:rPr>
+                <w:rFonts w:cstheme="minorHAnsi"/>
+                <w:sz w:val="22"/>
+                <w:szCs w:val="22"/>
+              </w:rPr>
+            </w:pPr>
+            <w:r>
+              <w:rPr>
+                <w:rFonts w:cstheme="minorHAnsi"/>
+                <w:sz w:val="22"/>
+                <w:szCs w:val="22"/>
+              </w:rPr>
+              <w:t>10/6/2020</w:t>
+            </w:r>
+          </w:p>
+        </w:tc>
+        <w:tc>
+          <w:tcPr>
+            <w:tcW w:w="2297" w:type="dxa"/>
+          </w:tcPr>
+          <w:p>
+            <w:pPr>
+              <w:jc w:val="center"/>
+              <w:cnfStyle w:val="000000100000" w:firstRow="0" w:lastRow="0" w:firstColumn="0" w:lastColumn="0" w:oddVBand="0" w:evenVBand="0" w:oddHBand="1" w:evenHBand="0" w:firstRowFirstColumn="0" w:firstRowLastColumn="0" w:lastRowFirstColumn="0" w:lastRowLastColumn="0"/>
+              <w:rPr>
+                <w:rFonts w:cstheme="minorHAnsi"/>
+                <w:sz w:val="22"/>
+                <w:szCs w:val="22"/>
+              </w:rPr>
+            </w:pPr>
+            <w:r>
+              <w:rPr>
+                <w:rFonts w:cstheme="minorHAnsi"/>
+                <w:sz w:val="22"/>
+                <w:szCs w:val="22"/>
+              </w:rPr>
+              <w:t>10/6/2020</w:t>
+            </w:r>
+          </w:p>
+        </w:tc>
+        <w:tc>
+          <w:tcPr>
+            <w:tcW w:w="2297" w:type="dxa"/>
+          </w:tcPr>
+          <w:p>
+            <w:pPr>
+              <w:jc w:val="center"/>
+              <w:cnfStyle w:val="000000100000" w:firstRow="0" w:lastRow="0" w:firstColumn="0" w:lastColumn="0" w:oddVBand="0" w:evenVBand="0" w:oddHBand="1" w:evenHBand="0" w:firstRowFirstColumn="0" w:firstRowLastColumn="0" w:lastRowFirstColumn="0" w:lastRowLastColumn="0"/>
+              <w:rPr>
+                <w:rFonts w:cstheme="minorHAnsi"/>
+                <w:sz w:val="22"/>
+                <w:szCs w:val="22"/>
+              </w:rPr>
+            </w:pPr>
+            <w:r>
+              <w:rPr>
+                <w:rFonts w:cstheme="minorHAnsi"/>
+                <w:sz w:val="22"/>
+                <w:szCs w:val="22"/>
+              </w:rPr>
+              <w:t>Ismail</w:t>
+            </w:r>
+          </w:p>
+        </w:tc>
+      </w:tr>
+      <w:tr>
+        <w:trPr>
+          <w:trHeight w:val="710"/>
+          <w:jc w:val="center"/>
+        </w:trPr>
+        <w:tc>
+          <w:tcPr>
+            <w:cnfStyle w:val="001000000000" w:firstRow="0" w:lastRow="0" w:firstColumn="1" w:lastColumn="0" w:oddVBand="0" w:evenVBand="0" w:oddHBand="0" w:evenHBand="0" w:firstRowFirstColumn="0" w:firstRowLastColumn="0" w:lastRowFirstColumn="0" w:lastRowLastColumn="0"/>
+            <w:tcW w:w="2296" w:type="dxa"/>
+          </w:tcPr>
+          <w:p>
+            <w:pPr>
+              <w:jc w:val="center"/>
+              <w:rPr>
+                <w:rFonts w:cstheme="minorHAnsi"/>
+                <w:b w:val="0"/>
+                <w:bCs w:val="0"/>
+                <w:sz w:val="22"/>
+                <w:szCs w:val="22"/>
+              </w:rPr>
+            </w:pPr>
+            <w:r>
+              <w:rPr>
+                <w:rFonts w:cstheme="minorHAnsi"/>
+                <w:b w:val="0"/>
+                <w:bCs w:val="0"/>
+                <w:sz w:val="22"/>
+                <w:szCs w:val="22"/>
+              </w:rPr>
+              <w:t>Allocate roles to group members</w:t>
+            </w:r>
+          </w:p>
+        </w:tc>
+        <w:tc>
+          <w:tcPr>
+            <w:tcW w:w="2296" w:type="dxa"/>
+          </w:tcPr>
+          <w:p>
+            <w:pPr>
+              <w:jc w:val="center"/>
+              <w:cnfStyle w:val="000000000000" w:firstRow="0" w:lastRow="0" w:firstColumn="0" w:lastColumn="0" w:oddVBand="0" w:evenVBand="0" w:oddHBand="0" w:evenHBand="0" w:firstRowFirstColumn="0" w:firstRowLastColumn="0" w:lastRowFirstColumn="0" w:lastRowLastColumn="0"/>
+              <w:rPr>
+                <w:rFonts w:cstheme="minorHAnsi"/>
+                <w:sz w:val="22"/>
+                <w:szCs w:val="22"/>
+              </w:rPr>
+            </w:pPr>
+            <w:r>
+              <w:rPr>
+                <w:rFonts w:cstheme="minorHAnsi"/>
+                <w:sz w:val="22"/>
+                <w:szCs w:val="22"/>
+              </w:rPr>
+              <w:t>10/6/2020</w:t>
+            </w:r>
+          </w:p>
+        </w:tc>
+        <w:tc>
+          <w:tcPr>
+            <w:tcW w:w="2297" w:type="dxa"/>
+          </w:tcPr>
+          <w:p>
+            <w:pPr>
+              <w:jc w:val="center"/>
+              <w:cnfStyle w:val="000000000000" w:firstRow="0" w:lastRow="0" w:firstColumn="0" w:lastColumn="0" w:oddVBand="0" w:evenVBand="0" w:oddHBand="0" w:evenHBand="0" w:firstRowFirstColumn="0" w:firstRowLastColumn="0" w:lastRowFirstColumn="0" w:lastRowLastColumn="0"/>
+              <w:rPr>
+                <w:rFonts w:cstheme="minorHAnsi"/>
+                <w:sz w:val="22"/>
+                <w:szCs w:val="22"/>
+              </w:rPr>
+            </w:pPr>
+            <w:r>
+              <w:rPr>
+                <w:rFonts w:cstheme="minorHAnsi"/>
+                <w:sz w:val="22"/>
+                <w:szCs w:val="22"/>
+              </w:rPr>
+              <w:t>10/6/2020</w:t>
+            </w:r>
+          </w:p>
+        </w:tc>
+        <w:tc>
+          <w:tcPr>
+            <w:tcW w:w="2297" w:type="dxa"/>
+          </w:tcPr>
+          <w:p>
+            <w:pPr>
+              <w:jc w:val="center"/>
+              <w:cnfStyle w:val="000000000000" w:firstRow="0" w:lastRow="0" w:firstColumn="0" w:lastColumn="0" w:oddVBand="0" w:evenVBand="0" w:oddHBand="0" w:evenHBand="0" w:firstRowFirstColumn="0" w:firstRowLastColumn="0" w:lastRowFirstColumn="0" w:lastRowLastColumn="0"/>
+              <w:rPr>
+                <w:rFonts w:cstheme="minorHAnsi"/>
+                <w:sz w:val="22"/>
+                <w:szCs w:val="22"/>
+              </w:rPr>
+            </w:pPr>
+            <w:r>
+              <w:rPr>
+                <w:rFonts w:cstheme="minorHAnsi"/>
+                <w:sz w:val="22"/>
+                <w:szCs w:val="22"/>
+              </w:rPr>
+              <w:t>All</w:t>
+            </w:r>
+          </w:p>
+        </w:tc>
+      </w:tr>
+      <w:tr>
+        <w:trPr>
+          <w:cnfStyle w:val="000000100000" w:firstRow="0" w:lastRow="0" w:firstColumn="0" w:lastColumn="0" w:oddVBand="0" w:evenVBand="0" w:oddHBand="1" w:evenHBand="0" w:firstRowFirstColumn="0" w:firstRowLastColumn="0" w:lastRowFirstColumn="0" w:lastRowLastColumn="0"/>
+          <w:trHeight w:val="832"/>
+          <w:jc w:val="center"/>
+        </w:trPr>
+        <w:tc>
+          <w:tcPr>
+            <w:cnfStyle w:val="001000000000" w:firstRow="0" w:lastRow="0" w:firstColumn="1" w:lastColumn="0" w:oddVBand="0" w:evenVBand="0" w:oddHBand="0" w:evenHBand="0" w:firstRowFirstColumn="0" w:firstRowLastColumn="0" w:lastRowFirstColumn="0" w:lastRowLastColumn="0"/>
+            <w:tcW w:w="2296" w:type="dxa"/>
+          </w:tcPr>
+          <w:p>
+            <w:pPr>
+              <w:jc w:val="center"/>
+              <w:rPr>
+                <w:rFonts w:cstheme="minorHAnsi"/>
+                <w:b w:val="0"/>
+                <w:bCs w:val="0"/>
+                <w:sz w:val="22"/>
+                <w:szCs w:val="22"/>
+              </w:rPr>
+            </w:pPr>
+            <w:r>
+              <w:rPr>
+                <w:rFonts w:cstheme="minorHAnsi"/>
+                <w:b w:val="0"/>
+                <w:bCs w:val="0"/>
+                <w:sz w:val="22"/>
+                <w:szCs w:val="22"/>
+              </w:rPr>
+              <w:t>Draft of Functional Requirements</w:t>
+            </w:r>
+          </w:p>
+        </w:tc>
+        <w:tc>
+          <w:tcPr>
+            <w:tcW w:w="2296" w:type="dxa"/>
+          </w:tcPr>
+          <w:p>
+            <w:pPr>
+              <w:jc w:val="center"/>
+              <w:cnfStyle w:val="000000100000" w:firstRow="0" w:lastRow="0" w:firstColumn="0" w:lastColumn="0" w:oddVBand="0" w:evenVBand="0" w:oddHBand="1" w:evenHBand="0" w:firstRowFirstColumn="0" w:firstRowLastColumn="0" w:lastRowFirstColumn="0" w:lastRowLastColumn="0"/>
+              <w:rPr>
+                <w:rFonts w:cstheme="minorHAnsi"/>
+                <w:sz w:val="22"/>
+                <w:szCs w:val="22"/>
+              </w:rPr>
+            </w:pPr>
+            <w:r>
+              <w:rPr>
+                <w:rFonts w:cstheme="minorHAnsi"/>
+                <w:sz w:val="22"/>
+                <w:szCs w:val="22"/>
+              </w:rPr>
+              <w:t>10/11/2020</w:t>
+            </w:r>
+          </w:p>
+        </w:tc>
+        <w:tc>
+          <w:tcPr>
+            <w:tcW w:w="2297" w:type="dxa"/>
+          </w:tcPr>
+          <w:p>
+            <w:pPr>
+              <w:jc w:val="center"/>
+              <w:cnfStyle w:val="000000100000" w:firstRow="0" w:lastRow="0" w:firstColumn="0" w:lastColumn="0" w:oddVBand="0" w:evenVBand="0" w:oddHBand="1" w:evenHBand="0" w:firstRowFirstColumn="0" w:firstRowLastColumn="0" w:lastRowFirstColumn="0" w:lastRowLastColumn="0"/>
+              <w:rPr>
+                <w:rFonts w:cstheme="minorHAnsi"/>
+                <w:sz w:val="22"/>
+                <w:szCs w:val="22"/>
+              </w:rPr>
+            </w:pPr>
+            <w:r>
+              <w:rPr>
+                <w:rFonts w:cstheme="minorHAnsi"/>
+                <w:sz w:val="22"/>
+                <w:szCs w:val="22"/>
+              </w:rPr>
+              <w:t>10/13/2020</w:t>
+            </w:r>
+          </w:p>
+        </w:tc>
+        <w:tc>
+          <w:tcPr>
+            <w:tcW w:w="2297" w:type="dxa"/>
+          </w:tcPr>
+          <w:p>
+            <w:pPr>
+              <w:jc w:val="center"/>
+              <w:cnfStyle w:val="000000100000" w:firstRow="0" w:lastRow="0" w:firstColumn="0" w:lastColumn="0" w:oddVBand="0" w:evenVBand="0" w:oddHBand="1" w:evenHBand="0" w:firstRowFirstColumn="0" w:firstRowLastColumn="0" w:lastRowFirstColumn="0" w:lastRowLastColumn="0"/>
+              <w:rPr>
+                <w:rFonts w:cstheme="minorHAnsi"/>
+                <w:sz w:val="22"/>
+                <w:szCs w:val="22"/>
+              </w:rPr>
+            </w:pPr>
+            <w:r>
+              <w:rPr>
+                <w:rFonts w:cstheme="minorHAnsi"/>
+                <w:sz w:val="22"/>
+                <w:szCs w:val="22"/>
+              </w:rPr>
+              <w:t xml:space="preserve">Ismail, Vishan, Alex, </w:t>
+            </w:r>
+            <w:proofErr w:type="spellStart"/>
+            <w:r>
+              <w:rPr>
+                <w:rFonts w:cstheme="minorHAnsi"/>
+                <w:sz w:val="22"/>
+                <w:szCs w:val="22"/>
+              </w:rPr>
+              <w:t>Aenon</w:t>
+            </w:r>
+            <w:proofErr w:type="spellEnd"/>
+          </w:p>
+        </w:tc>
+      </w:tr>
+      <w:tr>
+        <w:trPr>
+          <w:trHeight w:val="832"/>
+          <w:jc w:val="center"/>
+        </w:trPr>
+        <w:tc>
+          <w:tcPr>
+            <w:cnfStyle w:val="001000000000" w:firstRow="0" w:lastRow="0" w:firstColumn="1" w:lastColumn="0" w:oddVBand="0" w:evenVBand="0" w:oddHBand="0" w:evenHBand="0" w:firstRowFirstColumn="0" w:firstRowLastColumn="0" w:lastRowFirstColumn="0" w:lastRowLastColumn="0"/>
+            <w:tcW w:w="2296" w:type="dxa"/>
+          </w:tcPr>
+          <w:p>
+            <w:pPr>
+              <w:jc w:val="center"/>
+              <w:rPr>
+                <w:rFonts w:cstheme="minorHAnsi"/>
+                <w:b w:val="0"/>
+                <w:bCs w:val="0"/>
+                <w:sz w:val="22"/>
+                <w:szCs w:val="22"/>
+              </w:rPr>
+            </w:pPr>
+            <w:r>
+              <w:rPr>
+                <w:rFonts w:cstheme="minorHAnsi"/>
+                <w:b w:val="0"/>
+                <w:bCs w:val="0"/>
+                <w:sz w:val="22"/>
+                <w:szCs w:val="22"/>
+              </w:rPr>
+              <w:t>Draft of Non-Functional Requirements</w:t>
+            </w:r>
+          </w:p>
+        </w:tc>
+        <w:tc>
+          <w:tcPr>
+            <w:tcW w:w="2296" w:type="dxa"/>
+          </w:tcPr>
+          <w:p>
+            <w:pPr>
+              <w:jc w:val="center"/>
+              <w:cnfStyle w:val="000000000000" w:firstRow="0" w:lastRow="0" w:firstColumn="0" w:lastColumn="0" w:oddVBand="0" w:evenVBand="0" w:oddHBand="0" w:evenHBand="0" w:firstRowFirstColumn="0" w:firstRowLastColumn="0" w:lastRowFirstColumn="0" w:lastRowLastColumn="0"/>
+              <w:rPr>
+                <w:rFonts w:cstheme="minorHAnsi"/>
+                <w:sz w:val="22"/>
+                <w:szCs w:val="22"/>
+              </w:rPr>
+            </w:pPr>
+            <w:r>
+              <w:rPr>
+                <w:rFonts w:cstheme="minorHAnsi"/>
+                <w:sz w:val="22"/>
+                <w:szCs w:val="22"/>
+              </w:rPr>
+              <w:t>10/15/2020</w:t>
+            </w:r>
+          </w:p>
+        </w:tc>
+        <w:tc>
+          <w:tcPr>
+            <w:tcW w:w="2297" w:type="dxa"/>
+          </w:tcPr>
+          <w:p>
+            <w:pPr>
+              <w:jc w:val="center"/>
+              <w:cnfStyle w:val="000000000000" w:firstRow="0" w:lastRow="0" w:firstColumn="0" w:lastColumn="0" w:oddVBand="0" w:evenVBand="0" w:oddHBand="0" w:evenHBand="0" w:firstRowFirstColumn="0" w:firstRowLastColumn="0" w:lastRowFirstColumn="0" w:lastRowLastColumn="0"/>
+              <w:rPr>
+                <w:rFonts w:cstheme="minorHAnsi"/>
+                <w:sz w:val="22"/>
+                <w:szCs w:val="22"/>
+              </w:rPr>
+            </w:pPr>
+            <w:r>
+              <w:rPr>
+                <w:rFonts w:cstheme="minorHAnsi"/>
+                <w:sz w:val="22"/>
+                <w:szCs w:val="22"/>
+              </w:rPr>
+              <w:t>10/19/2020</w:t>
+            </w:r>
+          </w:p>
+        </w:tc>
+        <w:tc>
+          <w:tcPr>
+            <w:tcW w:w="2297" w:type="dxa"/>
+          </w:tcPr>
+          <w:p>
+            <w:pPr>
+              <w:jc w:val="center"/>
+              <w:cnfStyle w:val="000000000000" w:firstRow="0" w:lastRow="0" w:firstColumn="0" w:lastColumn="0" w:oddVBand="0" w:evenVBand="0" w:oddHBand="0" w:evenHBand="0" w:firstRowFirstColumn="0" w:firstRowLastColumn="0" w:lastRowFirstColumn="0" w:lastRowLastColumn="0"/>
+              <w:rPr>
+                <w:rFonts w:cstheme="minorHAnsi"/>
+                <w:sz w:val="22"/>
+                <w:szCs w:val="22"/>
+              </w:rPr>
+            </w:pPr>
+            <w:r>
+              <w:rPr>
+                <w:rFonts w:cstheme="minorHAnsi"/>
+                <w:sz w:val="22"/>
+                <w:szCs w:val="22"/>
+              </w:rPr>
+              <w:t>Vishan</w:t>
+            </w:r>
+          </w:p>
+        </w:tc>
+      </w:tr>
+      <w:tr>
+        <w:trPr>
+          <w:cnfStyle w:val="000000100000" w:firstRow="0" w:lastRow="0" w:firstColumn="0" w:lastColumn="0" w:oddVBand="0" w:evenVBand="0" w:oddHBand="1" w:evenHBand="0" w:firstRowFirstColumn="0" w:firstRowLastColumn="0" w:lastRowFirstColumn="0" w:lastRowLastColumn="0"/>
+          <w:trHeight w:val="832"/>
+          <w:jc w:val="center"/>
+        </w:trPr>
+        <w:tc>
+          <w:tcPr>
+            <w:cnfStyle w:val="001000000000" w:firstRow="0" w:lastRow="0" w:firstColumn="1" w:lastColumn="0" w:oddVBand="0" w:evenVBand="0" w:oddHBand="0" w:evenHBand="0" w:firstRowFirstColumn="0" w:firstRowLastColumn="0" w:lastRowFirstColumn="0" w:lastRowLastColumn="0"/>
+            <w:tcW w:w="2296" w:type="dxa"/>
+          </w:tcPr>
+          <w:p>
+            <w:pPr>
+              <w:jc w:val="center"/>
+              <w:rPr>
+                <w:rFonts w:cstheme="minorHAnsi"/>
+                <w:b w:val="0"/>
+                <w:bCs w:val="0"/>
+                <w:sz w:val="22"/>
+                <w:szCs w:val="22"/>
+              </w:rPr>
+            </w:pPr>
+            <w:r>
+              <w:rPr>
+                <w:rFonts w:cstheme="minorHAnsi"/>
+                <w:b w:val="0"/>
+                <w:bCs w:val="0"/>
+                <w:sz w:val="22"/>
+                <w:szCs w:val="22"/>
+              </w:rPr>
+              <w:t>Draft of Risk Analysis</w:t>
+            </w:r>
+          </w:p>
+        </w:tc>
+        <w:tc>
+          <w:tcPr>
+            <w:tcW w:w="2296" w:type="dxa"/>
+          </w:tcPr>
+          <w:p>
+            <w:pPr>
+              <w:jc w:val="center"/>
+              <w:cnfStyle w:val="000000100000" w:firstRow="0" w:lastRow="0" w:firstColumn="0" w:lastColumn="0" w:oddVBand="0" w:evenVBand="0" w:oddHBand="1" w:evenHBand="0" w:firstRowFirstColumn="0" w:firstRowLastColumn="0" w:lastRowFirstColumn="0" w:lastRowLastColumn="0"/>
+              <w:rPr>
+                <w:rFonts w:cstheme="minorHAnsi"/>
+                <w:sz w:val="22"/>
+                <w:szCs w:val="22"/>
+              </w:rPr>
+            </w:pPr>
+            <w:r>
+              <w:rPr>
+                <w:rFonts w:cstheme="minorHAnsi"/>
+                <w:sz w:val="22"/>
+                <w:szCs w:val="22"/>
+              </w:rPr>
+              <w:t>10/</w:t>
+            </w:r>
+            <w:r>
+              <w:rPr>
+                <w:rFonts w:cstheme="minorHAnsi"/>
+                <w:sz w:val="22"/>
+                <w:szCs w:val="22"/>
+              </w:rPr>
+              <w:t>11/2020</w:t>
+            </w:r>
+          </w:p>
+        </w:tc>
+        <w:tc>
+          <w:tcPr>
+            <w:tcW w:w="2297" w:type="dxa"/>
+          </w:tcPr>
+          <w:p>
+            <w:pPr>
+              <w:jc w:val="center"/>
+              <w:cnfStyle w:val="000000100000" w:firstRow="0" w:lastRow="0" w:firstColumn="0" w:lastColumn="0" w:oddVBand="0" w:evenVBand="0" w:oddHBand="1" w:evenHBand="0" w:firstRowFirstColumn="0" w:firstRowLastColumn="0" w:lastRowFirstColumn="0" w:lastRowLastColumn="0"/>
+              <w:rPr>
+                <w:rFonts w:cstheme="minorHAnsi"/>
+                <w:sz w:val="22"/>
+                <w:szCs w:val="22"/>
+              </w:rPr>
+            </w:pPr>
+            <w:r>
+              <w:rPr>
+                <w:rFonts w:cstheme="minorHAnsi"/>
+                <w:sz w:val="22"/>
+                <w:szCs w:val="22"/>
+              </w:rPr>
+              <w:t>10/19/2020</w:t>
+            </w:r>
+          </w:p>
+        </w:tc>
+        <w:tc>
+          <w:tcPr>
+            <w:tcW w:w="2297" w:type="dxa"/>
+          </w:tcPr>
+          <w:p>
+            <w:pPr>
+              <w:jc w:val="center"/>
+              <w:cnfStyle w:val="000000100000" w:firstRow="0" w:lastRow="0" w:firstColumn="0" w:lastColumn="0" w:oddVBand="0" w:evenVBand="0" w:oddHBand="1" w:evenHBand="0" w:firstRowFirstColumn="0" w:firstRowLastColumn="0" w:lastRowFirstColumn="0" w:lastRowLastColumn="0"/>
+              <w:rPr>
+                <w:rFonts w:cstheme="minorHAnsi"/>
+                <w:sz w:val="22"/>
+                <w:szCs w:val="22"/>
+              </w:rPr>
+            </w:pPr>
+            <w:proofErr w:type="spellStart"/>
+            <w:r>
+              <w:rPr>
+                <w:rFonts w:cstheme="minorHAnsi"/>
+                <w:sz w:val="22"/>
+                <w:szCs w:val="22"/>
+              </w:rPr>
+              <w:t>Keval</w:t>
+            </w:r>
+            <w:proofErr w:type="spellEnd"/>
+            <w:r>
+              <w:rPr>
+                <w:rFonts w:cstheme="minorHAnsi"/>
+                <w:sz w:val="22"/>
+                <w:szCs w:val="22"/>
+              </w:rPr>
+              <w:t>, Evelyn, Abdul Latif</w:t>
+            </w:r>
+          </w:p>
+        </w:tc>
+      </w:tr>
+      <w:tr>
+        <w:trPr>
+          <w:trHeight w:val="832"/>
+          <w:jc w:val="center"/>
+        </w:trPr>
+        <w:tc>
+          <w:tcPr>
+            <w:cnfStyle w:val="001000000000" w:firstRow="0" w:lastRow="0" w:firstColumn="1" w:lastColumn="0" w:oddVBand="0" w:evenVBand="0" w:oddHBand="0" w:evenHBand="0" w:firstRowFirstColumn="0" w:firstRowLastColumn="0" w:lastRowFirstColumn="0" w:lastRowLastColumn="0"/>
+            <w:tcW w:w="2296" w:type="dxa"/>
+          </w:tcPr>
+          <w:p>
+            <w:pPr>
+              <w:jc w:val="center"/>
+              <w:rPr>
+                <w:rFonts w:cstheme="minorHAnsi"/>
+                <w:b w:val="0"/>
+                <w:bCs w:val="0"/>
+                <w:sz w:val="22"/>
+                <w:szCs w:val="22"/>
+              </w:rPr>
+            </w:pPr>
+            <w:r>
+              <w:rPr>
+                <w:rFonts w:cstheme="minorHAnsi"/>
+                <w:b w:val="0"/>
+                <w:bCs w:val="0"/>
+                <w:sz w:val="22"/>
+                <w:szCs w:val="22"/>
+              </w:rPr>
+              <w:t>Group Meeting</w:t>
+            </w:r>
+          </w:p>
+        </w:tc>
+        <w:tc>
+          <w:tcPr>
+            <w:tcW w:w="2296" w:type="dxa"/>
+          </w:tcPr>
+          <w:p>
+            <w:pPr>
+              <w:jc w:val="center"/>
+              <w:cnfStyle w:val="000000000000" w:firstRow="0" w:lastRow="0" w:firstColumn="0" w:lastColumn="0" w:oddVBand="0" w:evenVBand="0" w:oddHBand="0" w:evenHBand="0" w:firstRowFirstColumn="0" w:firstRowLastColumn="0" w:lastRowFirstColumn="0" w:lastRowLastColumn="0"/>
+              <w:rPr>
+                <w:rFonts w:cstheme="minorHAnsi"/>
+                <w:sz w:val="22"/>
+                <w:szCs w:val="22"/>
+              </w:rPr>
+            </w:pPr>
+            <w:r>
+              <w:rPr>
+                <w:rFonts w:cstheme="minorHAnsi"/>
+                <w:sz w:val="22"/>
+                <w:szCs w:val="22"/>
+              </w:rPr>
+              <w:t>10/25/2020</w:t>
+            </w:r>
+          </w:p>
+        </w:tc>
+        <w:tc>
+          <w:tcPr>
+            <w:tcW w:w="2297" w:type="dxa"/>
+          </w:tcPr>
+          <w:p>
+            <w:pPr>
+              <w:jc w:val="center"/>
+              <w:cnfStyle w:val="000000000000" w:firstRow="0" w:lastRow="0" w:firstColumn="0" w:lastColumn="0" w:oddVBand="0" w:evenVBand="0" w:oddHBand="0" w:evenHBand="0" w:firstRowFirstColumn="0" w:firstRowLastColumn="0" w:lastRowFirstColumn="0" w:lastRowLastColumn="0"/>
+              <w:rPr>
+                <w:rFonts w:cstheme="minorHAnsi"/>
+                <w:sz w:val="22"/>
+                <w:szCs w:val="22"/>
+              </w:rPr>
+            </w:pPr>
+            <w:r>
+              <w:rPr>
+                <w:rFonts w:cstheme="minorHAnsi"/>
+                <w:sz w:val="22"/>
+                <w:szCs w:val="22"/>
+              </w:rPr>
+              <w:t>10/25/2020</w:t>
+            </w:r>
+          </w:p>
+        </w:tc>
+        <w:tc>
+          <w:tcPr>
+            <w:tcW w:w="2297" w:type="dxa"/>
+          </w:tcPr>
+          <w:p>
+            <w:pPr>
+              <w:jc w:val="center"/>
+              <w:cnfStyle w:val="000000000000" w:firstRow="0" w:lastRow="0" w:firstColumn="0" w:lastColumn="0" w:oddVBand="0" w:evenVBand="0" w:oddHBand="0" w:evenHBand="0" w:firstRowFirstColumn="0" w:firstRowLastColumn="0" w:lastRowFirstColumn="0" w:lastRowLastColumn="0"/>
+              <w:rPr>
+                <w:rFonts w:cstheme="minorHAnsi"/>
+                <w:sz w:val="22"/>
+                <w:szCs w:val="22"/>
+              </w:rPr>
+            </w:pPr>
+            <w:r>
+              <w:rPr>
+                <w:rFonts w:cstheme="minorHAnsi"/>
+                <w:sz w:val="22"/>
+                <w:szCs w:val="22"/>
+              </w:rPr>
+              <w:t>All</w:t>
+            </w:r>
+          </w:p>
+        </w:tc>
+      </w:tr>
+      <w:tr>
+        <w:trPr>
+          <w:cnfStyle w:val="000000100000" w:firstRow="0" w:lastRow="0" w:firstColumn="0" w:lastColumn="0" w:oddVBand="0" w:evenVBand="0" w:oddHBand="1" w:evenHBand="0" w:firstRowFirstColumn="0" w:firstRowLastColumn="0" w:lastRowFirstColumn="0" w:lastRowLastColumn="0"/>
+          <w:trHeight w:val="832"/>
+          <w:jc w:val="center"/>
+        </w:trPr>
+        <w:tc>
+          <w:tcPr>
+            <w:cnfStyle w:val="001000000000" w:firstRow="0" w:lastRow="0" w:firstColumn="1" w:lastColumn="0" w:oddVBand="0" w:evenVBand="0" w:oddHBand="0" w:evenHBand="0" w:firstRowFirstColumn="0" w:firstRowLastColumn="0" w:lastRowFirstColumn="0" w:lastRowLastColumn="0"/>
+            <w:tcW w:w="2296" w:type="dxa"/>
+          </w:tcPr>
+          <w:p>
+            <w:pPr>
+              <w:jc w:val="center"/>
+              <w:rPr>
+                <w:rFonts w:cstheme="minorHAnsi"/>
+                <w:b w:val="0"/>
+                <w:bCs w:val="0"/>
+                <w:sz w:val="22"/>
+                <w:szCs w:val="22"/>
+              </w:rPr>
+            </w:pPr>
+            <w:r>
+              <w:rPr>
+                <w:rFonts w:cstheme="minorHAnsi"/>
+                <w:b w:val="0"/>
+                <w:bCs w:val="0"/>
+                <w:sz w:val="22"/>
+                <w:szCs w:val="22"/>
+              </w:rPr>
+              <w:t>Task allocation</w:t>
+            </w:r>
+          </w:p>
+        </w:tc>
+        <w:tc>
+          <w:tcPr>
+            <w:tcW w:w="2296" w:type="dxa"/>
+          </w:tcPr>
+          <w:p>
+            <w:pPr>
+              <w:jc w:val="center"/>
+              <w:cnfStyle w:val="000000100000" w:firstRow="0" w:lastRow="0" w:firstColumn="0" w:lastColumn="0" w:oddVBand="0" w:evenVBand="0" w:oddHBand="1" w:evenHBand="0" w:firstRowFirstColumn="0" w:firstRowLastColumn="0" w:lastRowFirstColumn="0" w:lastRowLastColumn="0"/>
+              <w:rPr>
+                <w:rFonts w:cstheme="minorHAnsi"/>
+                <w:sz w:val="22"/>
+                <w:szCs w:val="22"/>
+              </w:rPr>
+            </w:pPr>
+            <w:r>
+              <w:rPr>
+                <w:rFonts w:cstheme="minorHAnsi"/>
+                <w:sz w:val="22"/>
+                <w:szCs w:val="22"/>
+              </w:rPr>
+              <w:t>10/25/2020</w:t>
+            </w:r>
+          </w:p>
+        </w:tc>
+        <w:tc>
+          <w:tcPr>
+            <w:tcW w:w="2297" w:type="dxa"/>
+          </w:tcPr>
+          <w:p>
+            <w:pPr>
+              <w:jc w:val="center"/>
+              <w:cnfStyle w:val="000000100000" w:firstRow="0" w:lastRow="0" w:firstColumn="0" w:lastColumn="0" w:oddVBand="0" w:evenVBand="0" w:oddHBand="1" w:evenHBand="0" w:firstRowFirstColumn="0" w:firstRowLastColumn="0" w:lastRowFirstColumn="0" w:lastRowLastColumn="0"/>
+              <w:rPr>
+                <w:rFonts w:cstheme="minorHAnsi"/>
+                <w:sz w:val="22"/>
+                <w:szCs w:val="22"/>
+              </w:rPr>
+            </w:pPr>
+            <w:r>
+              <w:rPr>
+                <w:rFonts w:cstheme="minorHAnsi"/>
+                <w:sz w:val="22"/>
+                <w:szCs w:val="22"/>
+              </w:rPr>
+              <w:t>10/25/2020</w:t>
+            </w:r>
+          </w:p>
+        </w:tc>
+        <w:tc>
+          <w:tcPr>
+            <w:tcW w:w="2297" w:type="dxa"/>
+          </w:tcPr>
+          <w:p>
+            <w:pPr>
+              <w:jc w:val="center"/>
+              <w:cnfStyle w:val="000000100000" w:firstRow="0" w:lastRow="0" w:firstColumn="0" w:lastColumn="0" w:oddVBand="0" w:evenVBand="0" w:oddHBand="1" w:evenHBand="0" w:firstRowFirstColumn="0" w:firstRowLastColumn="0" w:lastRowFirstColumn="0" w:lastRowLastColumn="0"/>
+              <w:rPr>
+                <w:rFonts w:cstheme="minorHAnsi"/>
+                <w:sz w:val="22"/>
+                <w:szCs w:val="22"/>
+              </w:rPr>
+            </w:pPr>
+            <w:r>
+              <w:rPr>
+                <w:rFonts w:cstheme="minorHAnsi"/>
+                <w:sz w:val="22"/>
+                <w:szCs w:val="22"/>
+              </w:rPr>
+              <w:t>All</w:t>
+            </w:r>
+          </w:p>
+        </w:tc>
+      </w:tr>
+      <w:tr>
+        <w:trPr>
+          <w:trHeight w:val="832"/>
+          <w:jc w:val="center"/>
+        </w:trPr>
+        <w:tc>
+          <w:tcPr>
+            <w:cnfStyle w:val="001000000000" w:firstRow="0" w:lastRow="0" w:firstColumn="1" w:lastColumn="0" w:oddVBand="0" w:evenVBand="0" w:oddHBand="0" w:evenHBand="0" w:firstRowFirstColumn="0" w:firstRowLastColumn="0" w:lastRowFirstColumn="0" w:lastRowLastColumn="0"/>
+            <w:tcW w:w="2296" w:type="dxa"/>
+          </w:tcPr>
+          <w:p>
+            <w:pPr>
+              <w:jc w:val="center"/>
+              <w:rPr>
+                <w:rFonts w:cstheme="minorHAnsi"/>
+                <w:b w:val="0"/>
+                <w:bCs w:val="0"/>
+                <w:sz w:val="22"/>
+                <w:szCs w:val="22"/>
+              </w:rPr>
+            </w:pPr>
+            <w:r>
+              <w:rPr>
+                <w:rFonts w:cstheme="minorHAnsi"/>
+                <w:b w:val="0"/>
+                <w:bCs w:val="0"/>
+                <w:sz w:val="22"/>
+                <w:szCs w:val="22"/>
+              </w:rPr>
+              <w:t>Making of Gantt Chart</w:t>
+            </w:r>
+          </w:p>
+        </w:tc>
+        <w:tc>
+          <w:tcPr>
+            <w:tcW w:w="2296" w:type="dxa"/>
+          </w:tcPr>
+          <w:p>
+            <w:pPr>
+              <w:jc w:val="center"/>
+              <w:cnfStyle w:val="000000000000" w:firstRow="0" w:lastRow="0" w:firstColumn="0" w:lastColumn="0" w:oddVBand="0" w:evenVBand="0" w:oddHBand="0" w:evenHBand="0" w:firstRowFirstColumn="0" w:firstRowLastColumn="0" w:lastRowFirstColumn="0" w:lastRowLastColumn="0"/>
+              <w:rPr>
+                <w:rFonts w:cstheme="minorHAnsi"/>
+                <w:sz w:val="22"/>
+                <w:szCs w:val="22"/>
+              </w:rPr>
+            </w:pPr>
+            <w:r>
+              <w:rPr>
+                <w:rFonts w:cstheme="minorHAnsi"/>
+                <w:sz w:val="22"/>
+                <w:szCs w:val="22"/>
+              </w:rPr>
+              <w:t>10/26/2020</w:t>
+            </w:r>
+          </w:p>
+        </w:tc>
+        <w:tc>
+          <w:tcPr>
+            <w:tcW w:w="2297" w:type="dxa"/>
+          </w:tcPr>
+          <w:p>
+            <w:pPr>
+              <w:jc w:val="center"/>
+              <w:cnfStyle w:val="000000000000" w:firstRow="0" w:lastRow="0" w:firstColumn="0" w:lastColumn="0" w:oddVBand="0" w:evenVBand="0" w:oddHBand="0" w:evenHBand="0" w:firstRowFirstColumn="0" w:firstRowLastColumn="0" w:lastRowFirstColumn="0" w:lastRowLastColumn="0"/>
+              <w:rPr>
+                <w:rFonts w:cstheme="minorHAnsi"/>
+                <w:sz w:val="22"/>
+                <w:szCs w:val="22"/>
+              </w:rPr>
+            </w:pPr>
+            <w:r>
+              <w:rPr>
+                <w:rFonts w:cstheme="minorHAnsi"/>
+                <w:sz w:val="22"/>
+                <w:szCs w:val="22"/>
+              </w:rPr>
+              <w:t>10/29/2020</w:t>
+            </w:r>
+          </w:p>
+        </w:tc>
+        <w:tc>
+          <w:tcPr>
+            <w:tcW w:w="2297" w:type="dxa"/>
+          </w:tcPr>
+          <w:p>
+            <w:pPr>
+              <w:jc w:val="center"/>
+              <w:cnfStyle w:val="000000000000" w:firstRow="0" w:lastRow="0" w:firstColumn="0" w:lastColumn="0" w:oddVBand="0" w:evenVBand="0" w:oddHBand="0" w:evenHBand="0" w:firstRowFirstColumn="0" w:firstRowLastColumn="0" w:lastRowFirstColumn="0" w:lastRowLastColumn="0"/>
+              <w:rPr>
+                <w:rFonts w:cstheme="minorHAnsi"/>
+                <w:sz w:val="22"/>
+                <w:szCs w:val="22"/>
+              </w:rPr>
+            </w:pPr>
+            <w:r>
+              <w:rPr>
+                <w:rFonts w:cstheme="minorHAnsi"/>
+                <w:sz w:val="22"/>
+                <w:szCs w:val="22"/>
+              </w:rPr>
+              <w:t>Ismail</w:t>
+            </w:r>
+          </w:p>
+        </w:tc>
+      </w:tr>
+      <w:tr>
+        <w:trPr>
+          <w:cnfStyle w:val="000000100000" w:firstRow="0" w:lastRow="0" w:firstColumn="0" w:lastColumn="0" w:oddVBand="0" w:evenVBand="0" w:oddHBand="1" w:evenHBand="0" w:firstRowFirstColumn="0" w:firstRowLastColumn="0" w:lastRowFirstColumn="0" w:lastRowLastColumn="0"/>
+          <w:trHeight w:val="832"/>
+          <w:jc w:val="center"/>
+        </w:trPr>
+        <w:tc>
+          <w:tcPr>
+            <w:cnfStyle w:val="001000000000" w:firstRow="0" w:lastRow="0" w:firstColumn="1" w:lastColumn="0" w:oddVBand="0" w:evenVBand="0" w:oddHBand="0" w:evenHBand="0" w:firstRowFirstColumn="0" w:firstRowLastColumn="0" w:lastRowFirstColumn="0" w:lastRowLastColumn="0"/>
+            <w:tcW w:w="2296" w:type="dxa"/>
+          </w:tcPr>
+          <w:p>
+            <w:pPr>
+              <w:jc w:val="center"/>
+              <w:rPr>
+                <w:rFonts w:cstheme="minorHAnsi"/>
+                <w:b w:val="0"/>
+                <w:bCs w:val="0"/>
+                <w:sz w:val="22"/>
+                <w:szCs w:val="22"/>
+              </w:rPr>
+            </w:pPr>
+            <w:r>
+              <w:rPr>
+                <w:rFonts w:cstheme="minorHAnsi"/>
+                <w:b w:val="0"/>
+                <w:bCs w:val="0"/>
+                <w:sz w:val="22"/>
+                <w:szCs w:val="22"/>
+              </w:rPr>
+              <w:t>Revision of Requirements</w:t>
+            </w:r>
+          </w:p>
+        </w:tc>
+        <w:tc>
+          <w:tcPr>
+            <w:tcW w:w="2296" w:type="dxa"/>
+          </w:tcPr>
+          <w:p>
+            <w:pPr>
+              <w:jc w:val="center"/>
+              <w:cnfStyle w:val="000000100000" w:firstRow="0" w:lastRow="0" w:firstColumn="0" w:lastColumn="0" w:oddVBand="0" w:evenVBand="0" w:oddHBand="1" w:evenHBand="0" w:firstRowFirstColumn="0" w:firstRowLastColumn="0" w:lastRowFirstColumn="0" w:lastRowLastColumn="0"/>
+              <w:rPr>
+                <w:rFonts w:cstheme="minorHAnsi"/>
+                <w:sz w:val="22"/>
+                <w:szCs w:val="22"/>
+              </w:rPr>
+            </w:pPr>
+            <w:r>
+              <w:rPr>
+                <w:rFonts w:cstheme="minorHAnsi"/>
+                <w:sz w:val="22"/>
+                <w:szCs w:val="22"/>
+              </w:rPr>
+              <w:t>11/1/2020</w:t>
+            </w:r>
+          </w:p>
+        </w:tc>
+        <w:tc>
+          <w:tcPr>
+            <w:tcW w:w="2297" w:type="dxa"/>
+          </w:tcPr>
+          <w:p>
+            <w:pPr>
+              <w:jc w:val="center"/>
+              <w:cnfStyle w:val="000000100000" w:firstRow="0" w:lastRow="0" w:firstColumn="0" w:lastColumn="0" w:oddVBand="0" w:evenVBand="0" w:oddHBand="1" w:evenHBand="0" w:firstRowFirstColumn="0" w:firstRowLastColumn="0" w:lastRowFirstColumn="0" w:lastRowLastColumn="0"/>
+              <w:rPr>
+                <w:rFonts w:cstheme="minorHAnsi"/>
+                <w:sz w:val="22"/>
+                <w:szCs w:val="22"/>
+              </w:rPr>
+            </w:pPr>
+            <w:r>
+              <w:rPr>
+                <w:rFonts w:cstheme="minorHAnsi"/>
+                <w:sz w:val="22"/>
+                <w:szCs w:val="22"/>
+              </w:rPr>
+              <w:t>11/1/2020</w:t>
+            </w:r>
+          </w:p>
+        </w:tc>
+        <w:tc>
+          <w:tcPr>
+            <w:tcW w:w="2297" w:type="dxa"/>
+          </w:tcPr>
+          <w:p>
+            <w:pPr>
+              <w:jc w:val="center"/>
+              <w:cnfStyle w:val="000000100000" w:firstRow="0" w:lastRow="0" w:firstColumn="0" w:lastColumn="0" w:oddVBand="0" w:evenVBand="0" w:oddHBand="1" w:evenHBand="0" w:firstRowFirstColumn="0" w:firstRowLastColumn="0" w:lastRowFirstColumn="0" w:lastRowLastColumn="0"/>
+              <w:rPr>
+                <w:rFonts w:cstheme="minorHAnsi"/>
+                <w:sz w:val="22"/>
+                <w:szCs w:val="22"/>
+              </w:rPr>
+            </w:pPr>
+            <w:r>
+              <w:rPr>
+                <w:rFonts w:cstheme="minorHAnsi"/>
+                <w:sz w:val="22"/>
+                <w:szCs w:val="22"/>
+              </w:rPr>
+              <w:t>All</w:t>
+            </w:r>
+          </w:p>
+        </w:tc>
+      </w:tr>
+      <w:tr>
+        <w:trPr>
+          <w:trHeight w:val="832"/>
+          <w:jc w:val="center"/>
+        </w:trPr>
+        <w:tc>
+          <w:tcPr>
+            <w:cnfStyle w:val="001000000000" w:firstRow="0" w:lastRow="0" w:firstColumn="1" w:lastColumn="0" w:oddVBand="0" w:evenVBand="0" w:oddHBand="0" w:evenHBand="0" w:firstRowFirstColumn="0" w:firstRowLastColumn="0" w:lastRowFirstColumn="0" w:lastRowLastColumn="0"/>
+            <w:tcW w:w="2296" w:type="dxa"/>
+          </w:tcPr>
+          <w:p>
+            <w:pPr>
+              <w:jc w:val="center"/>
+              <w:rPr>
+                <w:rFonts w:cstheme="minorHAnsi"/>
+                <w:b w:val="0"/>
+                <w:bCs w:val="0"/>
+                <w:sz w:val="22"/>
+                <w:szCs w:val="22"/>
+              </w:rPr>
+            </w:pPr>
+            <w:r>
+              <w:rPr>
+                <w:rFonts w:cstheme="minorHAnsi"/>
+                <w:b w:val="0"/>
+                <w:bCs w:val="0"/>
+                <w:sz w:val="22"/>
+                <w:szCs w:val="22"/>
+              </w:rPr>
+              <w:t>Revision of risk analysis</w:t>
+            </w:r>
+          </w:p>
+        </w:tc>
+        <w:tc>
+          <w:tcPr>
+            <w:tcW w:w="2296" w:type="dxa"/>
+          </w:tcPr>
+          <w:p>
+            <w:pPr>
+              <w:jc w:val="center"/>
+              <w:cnfStyle w:val="000000000000" w:firstRow="0" w:lastRow="0" w:firstColumn="0" w:lastColumn="0" w:oddVBand="0" w:evenVBand="0" w:oddHBand="0" w:evenHBand="0" w:firstRowFirstColumn="0" w:firstRowLastColumn="0" w:lastRowFirstColumn="0" w:lastRowLastColumn="0"/>
+              <w:rPr>
+                <w:rFonts w:cstheme="minorHAnsi"/>
+                <w:sz w:val="22"/>
+                <w:szCs w:val="22"/>
+              </w:rPr>
+            </w:pPr>
+            <w:r>
+              <w:rPr>
+                <w:rFonts w:cstheme="minorHAnsi"/>
+                <w:sz w:val="22"/>
+                <w:szCs w:val="22"/>
+              </w:rPr>
+              <w:t>11/2/2020</w:t>
+            </w:r>
+          </w:p>
+        </w:tc>
+        <w:tc>
+          <w:tcPr>
+            <w:tcW w:w="2297" w:type="dxa"/>
+          </w:tcPr>
+          <w:p>
+            <w:pPr>
+              <w:jc w:val="center"/>
+              <w:cnfStyle w:val="000000000000" w:firstRow="0" w:lastRow="0" w:firstColumn="0" w:lastColumn="0" w:oddVBand="0" w:evenVBand="0" w:oddHBand="0" w:evenHBand="0" w:firstRowFirstColumn="0" w:firstRowLastColumn="0" w:lastRowFirstColumn="0" w:lastRowLastColumn="0"/>
+              <w:rPr>
+                <w:rFonts w:cstheme="minorHAnsi"/>
+                <w:sz w:val="22"/>
+                <w:szCs w:val="22"/>
+              </w:rPr>
+            </w:pPr>
+            <w:r>
+              <w:rPr>
+                <w:rFonts w:cstheme="minorHAnsi"/>
+                <w:sz w:val="22"/>
+                <w:szCs w:val="22"/>
+              </w:rPr>
+              <w:t>11/2/2020</w:t>
+            </w:r>
+          </w:p>
+        </w:tc>
+        <w:tc>
+          <w:tcPr>
+            <w:tcW w:w="2297" w:type="dxa"/>
+          </w:tcPr>
+          <w:p>
+            <w:pPr>
+              <w:jc w:val="center"/>
+              <w:cnfStyle w:val="000000000000" w:firstRow="0" w:lastRow="0" w:firstColumn="0" w:lastColumn="0" w:oddVBand="0" w:evenVBand="0" w:oddHBand="0" w:evenHBand="0" w:firstRowFirstColumn="0" w:firstRowLastColumn="0" w:lastRowFirstColumn="0" w:lastRowLastColumn="0"/>
+              <w:rPr>
+                <w:rFonts w:cstheme="minorHAnsi"/>
+                <w:sz w:val="22"/>
+                <w:szCs w:val="22"/>
+              </w:rPr>
+            </w:pPr>
+            <w:r>
+              <w:rPr>
+                <w:rFonts w:cstheme="minorHAnsi"/>
+                <w:sz w:val="22"/>
+                <w:szCs w:val="22"/>
+              </w:rPr>
+              <w:t>All</w:t>
+            </w:r>
+          </w:p>
+        </w:tc>
+      </w:tr>
+      <w:tr>
+        <w:trPr>
+          <w:cnfStyle w:val="000000100000" w:firstRow="0" w:lastRow="0" w:firstColumn="0" w:lastColumn="0" w:oddVBand="0" w:evenVBand="0" w:oddHBand="1" w:evenHBand="0" w:firstRowFirstColumn="0" w:firstRowLastColumn="0" w:lastRowFirstColumn="0" w:lastRowLastColumn="0"/>
+          <w:trHeight w:val="832"/>
+          <w:jc w:val="center"/>
+        </w:trPr>
+        <w:tc>
+          <w:tcPr>
+            <w:cnfStyle w:val="001000000000" w:firstRow="0" w:lastRow="0" w:firstColumn="1" w:lastColumn="0" w:oddVBand="0" w:evenVBand="0" w:oddHBand="0" w:evenHBand="0" w:firstRowFirstColumn="0" w:firstRowLastColumn="0" w:lastRowFirstColumn="0" w:lastRowLastColumn="0"/>
+            <w:tcW w:w="2296" w:type="dxa"/>
+          </w:tcPr>
+          <w:p>
+            <w:pPr>
+              <w:jc w:val="center"/>
+              <w:rPr>
+                <w:rFonts w:cstheme="minorHAnsi"/>
+                <w:b w:val="0"/>
+                <w:bCs w:val="0"/>
+                <w:sz w:val="22"/>
+                <w:szCs w:val="22"/>
+              </w:rPr>
+            </w:pPr>
+            <w:r>
+              <w:rPr>
+                <w:rFonts w:cstheme="minorHAnsi"/>
+                <w:b w:val="0"/>
+                <w:bCs w:val="0"/>
+                <w:sz w:val="22"/>
+                <w:szCs w:val="22"/>
+              </w:rPr>
+              <w:t>Project Costing draft</w:t>
+            </w:r>
+          </w:p>
+        </w:tc>
+        <w:tc>
+          <w:tcPr>
+            <w:tcW w:w="2296" w:type="dxa"/>
+          </w:tcPr>
+          <w:p>
+            <w:pPr>
+              <w:jc w:val="center"/>
+              <w:cnfStyle w:val="000000100000" w:firstRow="0" w:lastRow="0" w:firstColumn="0" w:lastColumn="0" w:oddVBand="0" w:evenVBand="0" w:oddHBand="1" w:evenHBand="0" w:firstRowFirstColumn="0" w:firstRowLastColumn="0" w:lastRowFirstColumn="0" w:lastRowLastColumn="0"/>
+              <w:rPr>
+                <w:rFonts w:cstheme="minorHAnsi"/>
+                <w:sz w:val="22"/>
+                <w:szCs w:val="22"/>
+              </w:rPr>
+            </w:pPr>
+            <w:r>
+              <w:rPr>
+                <w:rFonts w:cstheme="minorHAnsi"/>
+                <w:sz w:val="22"/>
+                <w:szCs w:val="22"/>
+              </w:rPr>
+              <w:t>11/4/2020</w:t>
+            </w:r>
+          </w:p>
+        </w:tc>
+        <w:tc>
+          <w:tcPr>
+            <w:tcW w:w="2297" w:type="dxa"/>
+          </w:tcPr>
+          <w:p>
+            <w:pPr>
+              <w:jc w:val="center"/>
+              <w:cnfStyle w:val="000000100000" w:firstRow="0" w:lastRow="0" w:firstColumn="0" w:lastColumn="0" w:oddVBand="0" w:evenVBand="0" w:oddHBand="1" w:evenHBand="0" w:firstRowFirstColumn="0" w:firstRowLastColumn="0" w:lastRowFirstColumn="0" w:lastRowLastColumn="0"/>
+              <w:rPr>
+                <w:rFonts w:cstheme="minorHAnsi"/>
+                <w:sz w:val="22"/>
+                <w:szCs w:val="22"/>
+              </w:rPr>
+            </w:pPr>
+            <w:r>
+              <w:rPr>
+                <w:rFonts w:cstheme="minorHAnsi"/>
+                <w:sz w:val="22"/>
+                <w:szCs w:val="22"/>
+              </w:rPr>
+              <w:t>11/9/2020</w:t>
+            </w:r>
+          </w:p>
+        </w:tc>
+        <w:tc>
+          <w:tcPr>
+            <w:tcW w:w="2297" w:type="dxa"/>
+          </w:tcPr>
+          <w:p>
+            <w:pPr>
+              <w:jc w:val="center"/>
+              <w:cnfStyle w:val="000000100000" w:firstRow="0" w:lastRow="0" w:firstColumn="0" w:lastColumn="0" w:oddVBand="0" w:evenVBand="0" w:oddHBand="1" w:evenHBand="0" w:firstRowFirstColumn="0" w:firstRowLastColumn="0" w:lastRowFirstColumn="0" w:lastRowLastColumn="0"/>
+              <w:rPr>
+                <w:rFonts w:cstheme="minorHAnsi"/>
+                <w:sz w:val="22"/>
+                <w:szCs w:val="22"/>
+              </w:rPr>
+            </w:pPr>
+            <w:r>
+              <w:rPr>
+                <w:rFonts w:cstheme="minorHAnsi"/>
+                <w:sz w:val="22"/>
+                <w:szCs w:val="22"/>
+              </w:rPr>
+              <w:t>Zain</w:t>
+            </w:r>
+          </w:p>
+        </w:tc>
+      </w:tr>
+      <w:tr>
+        <w:trPr>
+          <w:trHeight w:val="832"/>
+          <w:jc w:val="center"/>
+        </w:trPr>
+        <w:tc>
+          <w:tcPr>
+            <w:cnfStyle w:val="001000000000" w:firstRow="0" w:lastRow="0" w:firstColumn="1" w:lastColumn="0" w:oddVBand="0" w:evenVBand="0" w:oddHBand="0" w:evenHBand="0" w:firstRowFirstColumn="0" w:firstRowLastColumn="0" w:lastRowFirstColumn="0" w:lastRowLastColumn="0"/>
+            <w:tcW w:w="2296" w:type="dxa"/>
+          </w:tcPr>
+          <w:p>
+            <w:pPr>
+              <w:jc w:val="center"/>
+              <w:rPr>
+                <w:rFonts w:cstheme="minorHAnsi"/>
+                <w:b w:val="0"/>
+                <w:bCs w:val="0"/>
+                <w:sz w:val="22"/>
+                <w:szCs w:val="22"/>
+              </w:rPr>
+            </w:pPr>
+            <w:r>
+              <w:rPr>
+                <w:rFonts w:cstheme="minorHAnsi"/>
+                <w:b w:val="0"/>
+                <w:bCs w:val="0"/>
+                <w:sz w:val="22"/>
+                <w:szCs w:val="22"/>
+              </w:rPr>
+              <w:t>Mockup Creation</w:t>
+            </w:r>
+          </w:p>
+        </w:tc>
+        <w:tc>
+          <w:tcPr>
+            <w:tcW w:w="2296" w:type="dxa"/>
+          </w:tcPr>
+          <w:p>
+            <w:pPr>
+              <w:jc w:val="center"/>
+              <w:cnfStyle w:val="000000000000" w:firstRow="0" w:lastRow="0" w:firstColumn="0" w:lastColumn="0" w:oddVBand="0" w:evenVBand="0" w:oddHBand="0" w:evenHBand="0" w:firstRowFirstColumn="0" w:firstRowLastColumn="0" w:lastRowFirstColumn="0" w:lastRowLastColumn="0"/>
+              <w:rPr>
+                <w:rFonts w:cstheme="minorHAnsi"/>
+                <w:sz w:val="22"/>
+                <w:szCs w:val="22"/>
+              </w:rPr>
+            </w:pPr>
+            <w:r>
+              <w:rPr>
+                <w:rFonts w:cstheme="minorHAnsi"/>
+                <w:sz w:val="22"/>
+                <w:szCs w:val="22"/>
+              </w:rPr>
+              <w:t>11/4/2020</w:t>
+            </w:r>
+          </w:p>
+        </w:tc>
+        <w:tc>
+          <w:tcPr>
+            <w:tcW w:w="2297" w:type="dxa"/>
+          </w:tcPr>
+          <w:p>
+            <w:pPr>
+              <w:jc w:val="center"/>
+              <w:cnfStyle w:val="000000000000" w:firstRow="0" w:lastRow="0" w:firstColumn="0" w:lastColumn="0" w:oddVBand="0" w:evenVBand="0" w:oddHBand="0" w:evenHBand="0" w:firstRowFirstColumn="0" w:firstRowLastColumn="0" w:lastRowFirstColumn="0" w:lastRowLastColumn="0"/>
+              <w:rPr>
+                <w:rFonts w:cstheme="minorHAnsi"/>
+                <w:sz w:val="22"/>
+                <w:szCs w:val="22"/>
+              </w:rPr>
+            </w:pPr>
+            <w:r>
+              <w:rPr>
+                <w:rFonts w:cstheme="minorHAnsi"/>
+                <w:sz w:val="22"/>
+                <w:szCs w:val="22"/>
+              </w:rPr>
+              <w:t>11/12/2020</w:t>
+            </w:r>
+          </w:p>
+        </w:tc>
+        <w:tc>
+          <w:tcPr>
+            <w:tcW w:w="2297" w:type="dxa"/>
+          </w:tcPr>
+          <w:p>
+            <w:pPr>
+              <w:jc w:val="center"/>
+              <w:cnfStyle w:val="000000000000" w:firstRow="0" w:lastRow="0" w:firstColumn="0" w:lastColumn="0" w:oddVBand="0" w:evenVBand="0" w:oddHBand="0" w:evenHBand="0" w:firstRowFirstColumn="0" w:firstRowLastColumn="0" w:lastRowFirstColumn="0" w:lastRowLastColumn="0"/>
+              <w:rPr>
+                <w:rFonts w:cstheme="minorHAnsi"/>
+                <w:sz w:val="22"/>
+                <w:szCs w:val="22"/>
+              </w:rPr>
+            </w:pPr>
+            <w:proofErr w:type="spellStart"/>
+            <w:r>
+              <w:rPr>
+                <w:rFonts w:cstheme="minorHAnsi"/>
+                <w:sz w:val="22"/>
+                <w:szCs w:val="22"/>
+              </w:rPr>
+              <w:t>Aenon</w:t>
+            </w:r>
+            <w:proofErr w:type="spellEnd"/>
+            <w:r>
+              <w:rPr>
+                <w:rFonts w:cstheme="minorHAnsi"/>
+                <w:sz w:val="22"/>
+                <w:szCs w:val="22"/>
+              </w:rPr>
+              <w:t>, Vishan</w:t>
+            </w:r>
+          </w:p>
+        </w:tc>
+      </w:tr>
+      <w:tr>
+        <w:trPr>
+          <w:cnfStyle w:val="000000100000" w:firstRow="0" w:lastRow="0" w:firstColumn="0" w:lastColumn="0" w:oddVBand="0" w:evenVBand="0" w:oddHBand="1" w:evenHBand="0" w:firstRowFirstColumn="0" w:firstRowLastColumn="0" w:lastRowFirstColumn="0" w:lastRowLastColumn="0"/>
+          <w:trHeight w:val="832"/>
+          <w:jc w:val="center"/>
+        </w:trPr>
+        <w:tc>
+          <w:tcPr>
+            <w:cnfStyle w:val="001000000000" w:firstRow="0" w:lastRow="0" w:firstColumn="1" w:lastColumn="0" w:oddVBand="0" w:evenVBand="0" w:oddHBand="0" w:evenHBand="0" w:firstRowFirstColumn="0" w:firstRowLastColumn="0" w:lastRowFirstColumn="0" w:lastRowLastColumn="0"/>
+            <w:tcW w:w="2296" w:type="dxa"/>
+          </w:tcPr>
+          <w:p>
+            <w:pPr>
+              <w:jc w:val="center"/>
+              <w:rPr>
+                <w:rFonts w:cstheme="minorHAnsi"/>
+                <w:b w:val="0"/>
+                <w:bCs w:val="0"/>
+                <w:sz w:val="22"/>
+                <w:szCs w:val="22"/>
+              </w:rPr>
+            </w:pPr>
+            <w:r>
+              <w:rPr>
+                <w:rFonts w:cstheme="minorHAnsi"/>
+                <w:b w:val="0"/>
+                <w:bCs w:val="0"/>
+                <w:sz w:val="22"/>
+                <w:szCs w:val="22"/>
+              </w:rPr>
+              <w:t>Usability Testing</w:t>
+            </w:r>
+          </w:p>
+        </w:tc>
+        <w:tc>
+          <w:tcPr>
+            <w:tcW w:w="2296" w:type="dxa"/>
+          </w:tcPr>
+          <w:p>
+            <w:pPr>
+              <w:jc w:val="center"/>
+              <w:cnfStyle w:val="000000100000" w:firstRow="0" w:lastRow="0" w:firstColumn="0" w:lastColumn="0" w:oddVBand="0" w:evenVBand="0" w:oddHBand="1" w:evenHBand="0" w:firstRowFirstColumn="0" w:firstRowLastColumn="0" w:lastRowFirstColumn="0" w:lastRowLastColumn="0"/>
+              <w:rPr>
+                <w:rFonts w:cstheme="minorHAnsi"/>
+                <w:sz w:val="22"/>
+                <w:szCs w:val="22"/>
+              </w:rPr>
+            </w:pPr>
+            <w:r>
+              <w:rPr>
+                <w:rFonts w:cstheme="minorHAnsi"/>
+                <w:sz w:val="22"/>
+                <w:szCs w:val="22"/>
+              </w:rPr>
+              <w:t>11/12/20</w:t>
+            </w:r>
+          </w:p>
+        </w:tc>
+        <w:tc>
+          <w:tcPr>
+            <w:tcW w:w="2297" w:type="dxa"/>
+          </w:tcPr>
+          <w:p>
+            <w:pPr>
+              <w:jc w:val="center"/>
+              <w:cnfStyle w:val="000000100000" w:firstRow="0" w:lastRow="0" w:firstColumn="0" w:lastColumn="0" w:oddVBand="0" w:evenVBand="0" w:oddHBand="1" w:evenHBand="0" w:firstRowFirstColumn="0" w:firstRowLastColumn="0" w:lastRowFirstColumn="0" w:lastRowLastColumn="0"/>
+              <w:rPr>
+                <w:rFonts w:cstheme="minorHAnsi"/>
+                <w:sz w:val="22"/>
+                <w:szCs w:val="22"/>
+              </w:rPr>
+            </w:pPr>
+            <w:r>
+              <w:rPr>
+                <w:rFonts w:cstheme="minorHAnsi"/>
+                <w:sz w:val="22"/>
+                <w:szCs w:val="22"/>
+              </w:rPr>
+              <w:t>11/16/2020</w:t>
+            </w:r>
+          </w:p>
+        </w:tc>
+        <w:tc>
+          <w:tcPr>
+            <w:tcW w:w="2297" w:type="dxa"/>
+          </w:tcPr>
+          <w:p>
+            <w:pPr>
+              <w:jc w:val="center"/>
+              <w:cnfStyle w:val="000000100000" w:firstRow="0" w:lastRow="0" w:firstColumn="0" w:lastColumn="0" w:oddVBand="0" w:evenVBand="0" w:oddHBand="1" w:evenHBand="0" w:firstRowFirstColumn="0" w:firstRowLastColumn="0" w:lastRowFirstColumn="0" w:lastRowLastColumn="0"/>
+              <w:rPr>
+                <w:rFonts w:cstheme="minorHAnsi"/>
+                <w:sz w:val="22"/>
+                <w:szCs w:val="22"/>
+              </w:rPr>
+            </w:pPr>
+            <w:r>
+              <w:rPr>
+                <w:rFonts w:cstheme="minorHAnsi"/>
+                <w:sz w:val="22"/>
+                <w:szCs w:val="22"/>
+              </w:rPr>
+              <w:t>Evelyn, Vishan</w:t>
+            </w:r>
+          </w:p>
+        </w:tc>
+      </w:tr>
+      <w:tr>
+        <w:trPr>
+          <w:trHeight w:val="832"/>
+          <w:jc w:val="center"/>
+        </w:trPr>
+        <w:tc>
+          <w:tcPr>
+            <w:cnfStyle w:val="001000000000" w:firstRow="0" w:lastRow="0" w:firstColumn="1" w:lastColumn="0" w:oddVBand="0" w:evenVBand="0" w:oddHBand="0" w:evenHBand="0" w:firstRowFirstColumn="0" w:firstRowLastColumn="0" w:lastRowFirstColumn="0" w:lastRowLastColumn="0"/>
+            <w:tcW w:w="2296" w:type="dxa"/>
+          </w:tcPr>
+          <w:p>
+            <w:pPr>
+              <w:jc w:val="center"/>
+              <w:rPr>
+                <w:rFonts w:cstheme="minorHAnsi"/>
+                <w:b w:val="0"/>
+                <w:bCs w:val="0"/>
+                <w:sz w:val="22"/>
+                <w:szCs w:val="22"/>
+              </w:rPr>
+            </w:pPr>
+            <w:r>
+              <w:rPr>
+                <w:rFonts w:cstheme="minorHAnsi"/>
+                <w:b w:val="0"/>
+                <w:bCs w:val="0"/>
+                <w:sz w:val="22"/>
+                <w:szCs w:val="22"/>
+              </w:rPr>
+              <w:t>Usability analysis</w:t>
+            </w:r>
+          </w:p>
+        </w:tc>
+        <w:tc>
+          <w:tcPr>
+            <w:tcW w:w="2296" w:type="dxa"/>
+          </w:tcPr>
+          <w:p>
+            <w:pPr>
+              <w:jc w:val="center"/>
+              <w:cnfStyle w:val="000000000000" w:firstRow="0" w:lastRow="0" w:firstColumn="0" w:lastColumn="0" w:oddVBand="0" w:evenVBand="0" w:oddHBand="0" w:evenHBand="0" w:firstRowFirstColumn="0" w:firstRowLastColumn="0" w:lastRowFirstColumn="0" w:lastRowLastColumn="0"/>
+              <w:rPr>
+                <w:rFonts w:cstheme="minorHAnsi"/>
+                <w:sz w:val="22"/>
+                <w:szCs w:val="22"/>
+              </w:rPr>
+            </w:pPr>
+            <w:r>
+              <w:rPr>
+                <w:rFonts w:cstheme="minorHAnsi"/>
+                <w:sz w:val="22"/>
+                <w:szCs w:val="22"/>
+              </w:rPr>
+              <w:t>11/18/20</w:t>
+            </w:r>
+          </w:p>
+        </w:tc>
+        <w:tc>
+          <w:tcPr>
+            <w:tcW w:w="2297" w:type="dxa"/>
+          </w:tcPr>
+          <w:p>
+            <w:pPr>
+              <w:jc w:val="center"/>
+              <w:cnfStyle w:val="000000000000" w:firstRow="0" w:lastRow="0" w:firstColumn="0" w:lastColumn="0" w:oddVBand="0" w:evenVBand="0" w:oddHBand="0" w:evenHBand="0" w:firstRowFirstColumn="0" w:firstRowLastColumn="0" w:lastRowFirstColumn="0" w:lastRowLastColumn="0"/>
+              <w:rPr>
+                <w:rFonts w:cstheme="minorHAnsi"/>
+                <w:sz w:val="22"/>
+                <w:szCs w:val="22"/>
+              </w:rPr>
+            </w:pPr>
+            <w:r>
+              <w:rPr>
+                <w:rFonts w:cstheme="minorHAnsi"/>
+                <w:sz w:val="22"/>
+                <w:szCs w:val="22"/>
+              </w:rPr>
+              <w:t>11/19/20</w:t>
+            </w:r>
+          </w:p>
+        </w:tc>
+        <w:tc>
+          <w:tcPr>
+            <w:tcW w:w="2297" w:type="dxa"/>
+          </w:tcPr>
+          <w:p>
+            <w:pPr>
+              <w:jc w:val="center"/>
+              <w:cnfStyle w:val="000000000000" w:firstRow="0" w:lastRow="0" w:firstColumn="0" w:lastColumn="0" w:oddVBand="0" w:evenVBand="0" w:oddHBand="0" w:evenHBand="0" w:firstRowFirstColumn="0" w:firstRowLastColumn="0" w:lastRowFirstColumn="0" w:lastRowLastColumn="0"/>
+              <w:rPr>
+                <w:rFonts w:cstheme="minorHAnsi"/>
+                <w:sz w:val="22"/>
+                <w:szCs w:val="22"/>
+              </w:rPr>
+            </w:pPr>
+            <w:r>
+              <w:rPr>
+                <w:rFonts w:cstheme="minorHAnsi"/>
+                <w:sz w:val="22"/>
+                <w:szCs w:val="22"/>
+              </w:rPr>
+              <w:t>Evelyn, Vishan</w:t>
+            </w:r>
+          </w:p>
+        </w:tc>
+      </w:tr>
+      <w:tr>
+        <w:trPr>
+          <w:cnfStyle w:val="000000100000" w:firstRow="0" w:lastRow="0" w:firstColumn="0" w:lastColumn="0" w:oddVBand="0" w:evenVBand="0" w:oddHBand="1" w:evenHBand="0" w:firstRowFirstColumn="0" w:firstRowLastColumn="0" w:lastRowFirstColumn="0" w:lastRowLastColumn="0"/>
+          <w:trHeight w:val="832"/>
+          <w:jc w:val="center"/>
+        </w:trPr>
+        <w:tc>
+          <w:tcPr>
+            <w:cnfStyle w:val="001000000000" w:firstRow="0" w:lastRow="0" w:firstColumn="1" w:lastColumn="0" w:oddVBand="0" w:evenVBand="0" w:oddHBand="0" w:evenHBand="0" w:firstRowFirstColumn="0" w:firstRowLastColumn="0" w:lastRowFirstColumn="0" w:lastRowLastColumn="0"/>
+            <w:tcW w:w="2296" w:type="dxa"/>
+          </w:tcPr>
+          <w:p>
+            <w:pPr>
+              <w:jc w:val="center"/>
+              <w:rPr>
+                <w:rFonts w:cstheme="minorHAnsi"/>
+                <w:b w:val="0"/>
+                <w:bCs w:val="0"/>
+                <w:sz w:val="22"/>
+                <w:szCs w:val="22"/>
+              </w:rPr>
+            </w:pPr>
+            <w:r>
+              <w:rPr>
+                <w:rFonts w:cstheme="minorHAnsi"/>
+                <w:b w:val="0"/>
+                <w:bCs w:val="0"/>
+                <w:sz w:val="22"/>
+                <w:szCs w:val="22"/>
+              </w:rPr>
+              <w:lastRenderedPageBreak/>
+              <w:t>Line Manager Meeting</w:t>
+            </w:r>
+          </w:p>
+        </w:tc>
+        <w:tc>
+          <w:tcPr>
+            <w:tcW w:w="2296" w:type="dxa"/>
+          </w:tcPr>
+          <w:p>
+            <w:pPr>
+              <w:jc w:val="center"/>
+              <w:cnfStyle w:val="000000100000" w:firstRow="0" w:lastRow="0" w:firstColumn="0" w:lastColumn="0" w:oddVBand="0" w:evenVBand="0" w:oddHBand="1" w:evenHBand="0" w:firstRowFirstColumn="0" w:firstRowLastColumn="0" w:lastRowFirstColumn="0" w:lastRowLastColumn="0"/>
+              <w:rPr>
+                <w:rFonts w:cstheme="minorHAnsi"/>
+                <w:sz w:val="22"/>
+                <w:szCs w:val="22"/>
+              </w:rPr>
+            </w:pPr>
+            <w:r>
+              <w:rPr>
+                <w:rFonts w:cstheme="minorHAnsi"/>
+                <w:sz w:val="22"/>
+                <w:szCs w:val="22"/>
+              </w:rPr>
+              <w:t>11/22/2020</w:t>
+            </w:r>
+          </w:p>
+        </w:tc>
+        <w:tc>
+          <w:tcPr>
+            <w:tcW w:w="2297" w:type="dxa"/>
+          </w:tcPr>
+          <w:p>
+            <w:pPr>
+              <w:jc w:val="center"/>
+              <w:cnfStyle w:val="000000100000" w:firstRow="0" w:lastRow="0" w:firstColumn="0" w:lastColumn="0" w:oddVBand="0" w:evenVBand="0" w:oddHBand="1" w:evenHBand="0" w:firstRowFirstColumn="0" w:firstRowLastColumn="0" w:lastRowFirstColumn="0" w:lastRowLastColumn="0"/>
+              <w:rPr>
+                <w:rFonts w:cstheme="minorHAnsi"/>
+                <w:sz w:val="22"/>
+                <w:szCs w:val="22"/>
+              </w:rPr>
+            </w:pPr>
+            <w:r>
+              <w:rPr>
+                <w:rFonts w:cstheme="minorHAnsi"/>
+                <w:sz w:val="22"/>
+                <w:szCs w:val="22"/>
+              </w:rPr>
+              <w:t>11/22/2020</w:t>
+            </w:r>
+          </w:p>
+        </w:tc>
+        <w:tc>
+          <w:tcPr>
+            <w:tcW w:w="2297" w:type="dxa"/>
+          </w:tcPr>
+          <w:p>
+            <w:pPr>
+              <w:jc w:val="center"/>
+              <w:cnfStyle w:val="000000100000" w:firstRow="0" w:lastRow="0" w:firstColumn="0" w:lastColumn="0" w:oddVBand="0" w:evenVBand="0" w:oddHBand="1" w:evenHBand="0" w:firstRowFirstColumn="0" w:firstRowLastColumn="0" w:lastRowFirstColumn="0" w:lastRowLastColumn="0"/>
+              <w:rPr>
+                <w:rFonts w:cstheme="minorHAnsi"/>
+                <w:sz w:val="22"/>
+                <w:szCs w:val="22"/>
+              </w:rPr>
+            </w:pPr>
+            <w:r>
+              <w:rPr>
+                <w:rFonts w:cstheme="minorHAnsi"/>
+                <w:sz w:val="22"/>
+                <w:szCs w:val="22"/>
+              </w:rPr>
+              <w:t>All</w:t>
+            </w:r>
+          </w:p>
+        </w:tc>
+      </w:tr>
+      <w:tr>
+        <w:trPr>
+          <w:trHeight w:val="832"/>
+          <w:jc w:val="center"/>
+        </w:trPr>
+        <w:tc>
+          <w:tcPr>
+            <w:cnfStyle w:val="001000000000" w:firstRow="0" w:lastRow="0" w:firstColumn="1" w:lastColumn="0" w:oddVBand="0" w:evenVBand="0" w:oddHBand="0" w:evenHBand="0" w:firstRowFirstColumn="0" w:firstRowLastColumn="0" w:lastRowFirstColumn="0" w:lastRowLastColumn="0"/>
+            <w:tcW w:w="2296" w:type="dxa"/>
+          </w:tcPr>
+          <w:p>
+            <w:pPr>
+              <w:jc w:val="center"/>
+              <w:rPr>
+                <w:rFonts w:cstheme="minorHAnsi"/>
+                <w:b w:val="0"/>
+                <w:bCs w:val="0"/>
+                <w:sz w:val="22"/>
+                <w:szCs w:val="22"/>
+              </w:rPr>
+            </w:pPr>
+            <w:r>
+              <w:rPr>
+                <w:rFonts w:cstheme="minorHAnsi"/>
+                <w:b w:val="0"/>
+                <w:bCs w:val="0"/>
+                <w:sz w:val="22"/>
+                <w:szCs w:val="22"/>
+              </w:rPr>
+              <w:t>Revising Requirements</w:t>
+            </w:r>
+          </w:p>
+        </w:tc>
+        <w:tc>
+          <w:tcPr>
+            <w:tcW w:w="2296" w:type="dxa"/>
+          </w:tcPr>
+          <w:p>
+            <w:pPr>
+              <w:jc w:val="center"/>
+              <w:cnfStyle w:val="000000000000" w:firstRow="0" w:lastRow="0" w:firstColumn="0" w:lastColumn="0" w:oddVBand="0" w:evenVBand="0" w:oddHBand="0" w:evenHBand="0" w:firstRowFirstColumn="0" w:firstRowLastColumn="0" w:lastRowFirstColumn="0" w:lastRowLastColumn="0"/>
+              <w:rPr>
+                <w:rFonts w:cstheme="minorHAnsi"/>
+                <w:sz w:val="22"/>
+                <w:szCs w:val="22"/>
+              </w:rPr>
+            </w:pPr>
+            <w:r>
+              <w:rPr>
+                <w:rFonts w:cstheme="minorHAnsi"/>
+                <w:sz w:val="22"/>
+                <w:szCs w:val="22"/>
+              </w:rPr>
+              <w:t>11/22/2020</w:t>
+            </w:r>
+          </w:p>
+        </w:tc>
+        <w:tc>
+          <w:tcPr>
+            <w:tcW w:w="2297" w:type="dxa"/>
+          </w:tcPr>
+          <w:p>
+            <w:pPr>
+              <w:jc w:val="center"/>
+              <w:cnfStyle w:val="000000000000" w:firstRow="0" w:lastRow="0" w:firstColumn="0" w:lastColumn="0" w:oddVBand="0" w:evenVBand="0" w:oddHBand="0" w:evenHBand="0" w:firstRowFirstColumn="0" w:firstRowLastColumn="0" w:lastRowFirstColumn="0" w:lastRowLastColumn="0"/>
+              <w:rPr>
+                <w:rFonts w:cstheme="minorHAnsi"/>
+                <w:sz w:val="22"/>
+                <w:szCs w:val="22"/>
+              </w:rPr>
+            </w:pPr>
+            <w:r>
+              <w:rPr>
+                <w:rFonts w:cstheme="minorHAnsi"/>
+                <w:sz w:val="22"/>
+                <w:szCs w:val="22"/>
+              </w:rPr>
+              <w:t>11/22/2020</w:t>
+            </w:r>
+          </w:p>
+        </w:tc>
+        <w:tc>
+          <w:tcPr>
+            <w:tcW w:w="2297" w:type="dxa"/>
+          </w:tcPr>
+          <w:p>
+            <w:pPr>
+              <w:jc w:val="center"/>
+              <w:cnfStyle w:val="000000000000" w:firstRow="0" w:lastRow="0" w:firstColumn="0" w:lastColumn="0" w:oddVBand="0" w:evenVBand="0" w:oddHBand="0" w:evenHBand="0" w:firstRowFirstColumn="0" w:firstRowLastColumn="0" w:lastRowFirstColumn="0" w:lastRowLastColumn="0"/>
+              <w:rPr>
+                <w:rFonts w:cstheme="minorHAnsi"/>
+                <w:sz w:val="22"/>
+                <w:szCs w:val="22"/>
+              </w:rPr>
+            </w:pPr>
+            <w:r>
+              <w:rPr>
+                <w:rFonts w:cstheme="minorHAnsi"/>
+                <w:sz w:val="22"/>
+                <w:szCs w:val="22"/>
+              </w:rPr>
+              <w:t>All</w:t>
+            </w:r>
+          </w:p>
+        </w:tc>
+      </w:tr>
+      <w:tr>
+        <w:tblPrEx>
+          <w:jc w:val="left"/>
+        </w:tblPrEx>
+        <w:trPr>
+          <w:cnfStyle w:val="000000100000" w:firstRow="0" w:lastRow="0" w:firstColumn="0" w:lastColumn="0" w:oddVBand="0" w:evenVBand="0" w:oddHBand="1" w:evenHBand="0" w:firstRowFirstColumn="0" w:firstRowLastColumn="0" w:lastRowFirstColumn="0" w:lastRowLastColumn="0"/>
+          <w:trHeight w:val="832"/>
+        </w:trPr>
+        <w:tc>
+          <w:tcPr>
+            <w:cnfStyle w:val="001000000000" w:firstRow="0" w:lastRow="0" w:firstColumn="1" w:lastColumn="0" w:oddVBand="0" w:evenVBand="0" w:oddHBand="0" w:evenHBand="0" w:firstRowFirstColumn="0" w:firstRowLastColumn="0" w:lastRowFirstColumn="0" w:lastRowLastColumn="0"/>
+            <w:tcW w:w="2296" w:type="dxa"/>
+          </w:tcPr>
+          <w:p>
+            <w:pPr>
+              <w:jc w:val="center"/>
+              <w:rPr>
+                <w:rFonts w:cstheme="minorHAnsi"/>
+                <w:b w:val="0"/>
+                <w:bCs w:val="0"/>
+                <w:sz w:val="22"/>
+                <w:szCs w:val="22"/>
+              </w:rPr>
+            </w:pPr>
+            <w:r>
+              <w:rPr>
+                <w:rFonts w:cstheme="minorHAnsi"/>
+                <w:b w:val="0"/>
+                <w:bCs w:val="0"/>
+                <w:sz w:val="22"/>
+                <w:szCs w:val="22"/>
+              </w:rPr>
+              <w:t>Revising Risk Analysis</w:t>
+            </w:r>
+          </w:p>
+        </w:tc>
+        <w:tc>
+          <w:tcPr>
+            <w:tcW w:w="2296" w:type="dxa"/>
+          </w:tcPr>
+          <w:p>
+            <w:pPr>
+              <w:jc w:val="center"/>
+              <w:cnfStyle w:val="000000100000" w:firstRow="0" w:lastRow="0" w:firstColumn="0" w:lastColumn="0" w:oddVBand="0" w:evenVBand="0" w:oddHBand="1" w:evenHBand="0" w:firstRowFirstColumn="0" w:firstRowLastColumn="0" w:lastRowFirstColumn="0" w:lastRowLastColumn="0"/>
+              <w:rPr>
+                <w:rFonts w:cstheme="minorHAnsi"/>
+                <w:sz w:val="22"/>
+                <w:szCs w:val="22"/>
+              </w:rPr>
+            </w:pPr>
+            <w:r>
+              <w:rPr>
+                <w:rFonts w:cstheme="minorHAnsi"/>
+                <w:sz w:val="22"/>
+                <w:szCs w:val="22"/>
+              </w:rPr>
+              <w:t>11/23/2020</w:t>
+            </w:r>
+          </w:p>
+        </w:tc>
+        <w:tc>
+          <w:tcPr>
+            <w:tcW w:w="2297" w:type="dxa"/>
+          </w:tcPr>
+          <w:p>
+            <w:pPr>
+              <w:jc w:val="center"/>
+              <w:cnfStyle w:val="000000100000" w:firstRow="0" w:lastRow="0" w:firstColumn="0" w:lastColumn="0" w:oddVBand="0" w:evenVBand="0" w:oddHBand="1" w:evenHBand="0" w:firstRowFirstColumn="0" w:firstRowLastColumn="0" w:lastRowFirstColumn="0" w:lastRowLastColumn="0"/>
+              <w:rPr>
+                <w:rFonts w:cstheme="minorHAnsi"/>
+                <w:sz w:val="22"/>
+                <w:szCs w:val="22"/>
+              </w:rPr>
+            </w:pPr>
+            <w:r>
+              <w:rPr>
+                <w:rFonts w:cstheme="minorHAnsi"/>
+                <w:sz w:val="22"/>
+                <w:szCs w:val="22"/>
+              </w:rPr>
+              <w:t>11/23/2020</w:t>
+            </w:r>
+          </w:p>
+        </w:tc>
+        <w:tc>
+          <w:tcPr>
+            <w:tcW w:w="2297" w:type="dxa"/>
+          </w:tcPr>
+          <w:p>
+            <w:pPr>
+              <w:jc w:val="center"/>
+              <w:cnfStyle w:val="000000100000" w:firstRow="0" w:lastRow="0" w:firstColumn="0" w:lastColumn="0" w:oddVBand="0" w:evenVBand="0" w:oddHBand="1" w:evenHBand="0" w:firstRowFirstColumn="0" w:firstRowLastColumn="0" w:lastRowFirstColumn="0" w:lastRowLastColumn="0"/>
+              <w:rPr>
+                <w:rFonts w:cstheme="minorHAnsi"/>
+                <w:sz w:val="22"/>
+                <w:szCs w:val="22"/>
+              </w:rPr>
+            </w:pPr>
+            <w:r>
+              <w:rPr>
+                <w:rFonts w:cstheme="minorHAnsi"/>
+                <w:sz w:val="22"/>
+                <w:szCs w:val="22"/>
+              </w:rPr>
+              <w:t>All</w:t>
+            </w:r>
+          </w:p>
+        </w:tc>
+      </w:tr>
+      <w:tr>
+        <w:tblPrEx>
+          <w:jc w:val="left"/>
+        </w:tblPrEx>
+        <w:trPr>
+          <w:trHeight w:val="832"/>
+        </w:trPr>
+        <w:tc>
+          <w:tcPr>
+            <w:cnfStyle w:val="001000000000" w:firstRow="0" w:lastRow="0" w:firstColumn="1" w:lastColumn="0" w:oddVBand="0" w:evenVBand="0" w:oddHBand="0" w:evenHBand="0" w:firstRowFirstColumn="0" w:firstRowLastColumn="0" w:lastRowFirstColumn="0" w:lastRowLastColumn="0"/>
+            <w:tcW w:w="2296" w:type="dxa"/>
+          </w:tcPr>
+          <w:p>
+            <w:pPr>
+              <w:jc w:val="center"/>
+              <w:rPr>
+                <w:rFonts w:cstheme="minorHAnsi"/>
+                <w:b w:val="0"/>
+                <w:bCs w:val="0"/>
+                <w:sz w:val="22"/>
+                <w:szCs w:val="22"/>
+              </w:rPr>
+            </w:pPr>
+            <w:r>
+              <w:rPr>
+                <w:rFonts w:cstheme="minorHAnsi"/>
+                <w:b w:val="0"/>
+                <w:bCs w:val="0"/>
+                <w:sz w:val="22"/>
+                <w:szCs w:val="22"/>
+              </w:rPr>
+              <w:t>Revising Project Costing</w:t>
+            </w:r>
+          </w:p>
+        </w:tc>
+        <w:tc>
+          <w:tcPr>
+            <w:tcW w:w="2296" w:type="dxa"/>
+          </w:tcPr>
+          <w:p>
+            <w:pPr>
+              <w:jc w:val="center"/>
+              <w:cnfStyle w:val="000000000000" w:firstRow="0" w:lastRow="0" w:firstColumn="0" w:lastColumn="0" w:oddVBand="0" w:evenVBand="0" w:oddHBand="0" w:evenHBand="0" w:firstRowFirstColumn="0" w:firstRowLastColumn="0" w:lastRowFirstColumn="0" w:lastRowLastColumn="0"/>
+              <w:rPr>
+                <w:rFonts w:cstheme="minorHAnsi"/>
+                <w:sz w:val="22"/>
+                <w:szCs w:val="22"/>
+              </w:rPr>
+            </w:pPr>
+            <w:r>
+              <w:rPr>
+                <w:rFonts w:cstheme="minorHAnsi"/>
+                <w:sz w:val="22"/>
+                <w:szCs w:val="22"/>
+              </w:rPr>
+              <w:t>11/23/2020</w:t>
+            </w:r>
+          </w:p>
+        </w:tc>
+        <w:tc>
+          <w:tcPr>
+            <w:tcW w:w="2297" w:type="dxa"/>
+          </w:tcPr>
+          <w:p>
+            <w:pPr>
+              <w:jc w:val="center"/>
+              <w:cnfStyle w:val="000000000000" w:firstRow="0" w:lastRow="0" w:firstColumn="0" w:lastColumn="0" w:oddVBand="0" w:evenVBand="0" w:oddHBand="0" w:evenHBand="0" w:firstRowFirstColumn="0" w:firstRowLastColumn="0" w:lastRowFirstColumn="0" w:lastRowLastColumn="0"/>
+              <w:rPr>
+                <w:rFonts w:cstheme="minorHAnsi"/>
+                <w:sz w:val="22"/>
+                <w:szCs w:val="22"/>
+              </w:rPr>
+            </w:pPr>
+            <w:r>
+              <w:rPr>
+                <w:rFonts w:cstheme="minorHAnsi"/>
+                <w:sz w:val="22"/>
+                <w:szCs w:val="22"/>
+              </w:rPr>
+              <w:t>11/23/2020</w:t>
+            </w:r>
+          </w:p>
+        </w:tc>
+        <w:tc>
+          <w:tcPr>
+            <w:tcW w:w="2297" w:type="dxa"/>
+          </w:tcPr>
+          <w:p>
+            <w:pPr>
+              <w:jc w:val="center"/>
+              <w:cnfStyle w:val="000000000000" w:firstRow="0" w:lastRow="0" w:firstColumn="0" w:lastColumn="0" w:oddVBand="0" w:evenVBand="0" w:oddHBand="0" w:evenHBand="0" w:firstRowFirstColumn="0" w:firstRowLastColumn="0" w:lastRowFirstColumn="0" w:lastRowLastColumn="0"/>
+              <w:rPr>
+                <w:rFonts w:cstheme="minorHAnsi"/>
+                <w:sz w:val="22"/>
+                <w:szCs w:val="22"/>
+              </w:rPr>
+            </w:pPr>
+            <w:r>
+              <w:rPr>
+                <w:rFonts w:cstheme="minorHAnsi"/>
+                <w:sz w:val="22"/>
+                <w:szCs w:val="22"/>
+              </w:rPr>
+              <w:t>All</w:t>
+            </w:r>
+          </w:p>
+        </w:tc>
+      </w:tr>
+      <w:tr>
+        <w:tblPrEx>
+          <w:jc w:val="left"/>
+        </w:tblPrEx>
+        <w:trPr>
+          <w:cnfStyle w:val="000000100000" w:firstRow="0" w:lastRow="0" w:firstColumn="0" w:lastColumn="0" w:oddVBand="0" w:evenVBand="0" w:oddHBand="1" w:evenHBand="0" w:firstRowFirstColumn="0" w:firstRowLastColumn="0" w:lastRowFirstColumn="0" w:lastRowLastColumn="0"/>
+          <w:trHeight w:val="832"/>
+        </w:trPr>
+        <w:tc>
+          <w:tcPr>
+            <w:cnfStyle w:val="001000000000" w:firstRow="0" w:lastRow="0" w:firstColumn="1" w:lastColumn="0" w:oddVBand="0" w:evenVBand="0" w:oddHBand="0" w:evenHBand="0" w:firstRowFirstColumn="0" w:firstRowLastColumn="0" w:lastRowFirstColumn="0" w:lastRowLastColumn="0"/>
+            <w:tcW w:w="2296" w:type="dxa"/>
+          </w:tcPr>
+          <w:p>
+            <w:pPr>
+              <w:jc w:val="center"/>
+              <w:rPr>
+                <w:rFonts w:cstheme="minorHAnsi"/>
+                <w:b w:val="0"/>
+                <w:bCs w:val="0"/>
+                <w:sz w:val="22"/>
+                <w:szCs w:val="22"/>
+              </w:rPr>
+            </w:pPr>
+            <w:r>
+              <w:rPr>
+                <w:rFonts w:cstheme="minorHAnsi"/>
+                <w:b w:val="0"/>
+                <w:bCs w:val="0"/>
+                <w:sz w:val="22"/>
+                <w:szCs w:val="22"/>
+              </w:rPr>
+              <w:t>Revising Usability Analysis</w:t>
+            </w:r>
+          </w:p>
+        </w:tc>
+        <w:tc>
+          <w:tcPr>
+            <w:tcW w:w="2296" w:type="dxa"/>
+          </w:tcPr>
+          <w:p>
+            <w:pPr>
+              <w:jc w:val="center"/>
+              <w:cnfStyle w:val="000000100000" w:firstRow="0" w:lastRow="0" w:firstColumn="0" w:lastColumn="0" w:oddVBand="0" w:evenVBand="0" w:oddHBand="1" w:evenHBand="0" w:firstRowFirstColumn="0" w:firstRowLastColumn="0" w:lastRowFirstColumn="0" w:lastRowLastColumn="0"/>
+              <w:rPr>
+                <w:rFonts w:cstheme="minorHAnsi"/>
+                <w:sz w:val="22"/>
+                <w:szCs w:val="22"/>
+              </w:rPr>
+            </w:pPr>
+            <w:r>
+              <w:rPr>
+                <w:rFonts w:cstheme="minorHAnsi"/>
+                <w:sz w:val="22"/>
+                <w:szCs w:val="22"/>
+              </w:rPr>
+              <w:t>11/23/2020</w:t>
+            </w:r>
+          </w:p>
+        </w:tc>
+        <w:tc>
+          <w:tcPr>
+            <w:tcW w:w="2297" w:type="dxa"/>
+          </w:tcPr>
+          <w:p>
+            <w:pPr>
+              <w:jc w:val="center"/>
+              <w:cnfStyle w:val="000000100000" w:firstRow="0" w:lastRow="0" w:firstColumn="0" w:lastColumn="0" w:oddVBand="0" w:evenVBand="0" w:oddHBand="1" w:evenHBand="0" w:firstRowFirstColumn="0" w:firstRowLastColumn="0" w:lastRowFirstColumn="0" w:lastRowLastColumn="0"/>
+              <w:rPr>
+                <w:rFonts w:cstheme="minorHAnsi"/>
+                <w:sz w:val="22"/>
+                <w:szCs w:val="22"/>
+              </w:rPr>
+            </w:pPr>
+            <w:r>
+              <w:rPr>
+                <w:rFonts w:cstheme="minorHAnsi"/>
+                <w:sz w:val="22"/>
+                <w:szCs w:val="22"/>
+              </w:rPr>
+              <w:t>11/23/2020</w:t>
+            </w:r>
+          </w:p>
+        </w:tc>
+        <w:tc>
+          <w:tcPr>
+            <w:tcW w:w="2297" w:type="dxa"/>
+          </w:tcPr>
+          <w:p>
+            <w:pPr>
+              <w:jc w:val="center"/>
+              <w:cnfStyle w:val="000000100000" w:firstRow="0" w:lastRow="0" w:firstColumn="0" w:lastColumn="0" w:oddVBand="0" w:evenVBand="0" w:oddHBand="1" w:evenHBand="0" w:firstRowFirstColumn="0" w:firstRowLastColumn="0" w:lastRowFirstColumn="0" w:lastRowLastColumn="0"/>
+              <w:rPr>
+                <w:rFonts w:cstheme="minorHAnsi"/>
+                <w:sz w:val="22"/>
+                <w:szCs w:val="22"/>
+              </w:rPr>
+            </w:pPr>
+            <w:r>
+              <w:rPr>
+                <w:rFonts w:cstheme="minorHAnsi"/>
+                <w:sz w:val="22"/>
+                <w:szCs w:val="22"/>
+              </w:rPr>
+              <w:t>All</w:t>
+            </w:r>
+          </w:p>
+        </w:tc>
+      </w:tr>
+      <w:tr>
+        <w:tblPrEx>
+          <w:jc w:val="left"/>
+        </w:tblPrEx>
+        <w:trPr>
+          <w:trHeight w:val="832"/>
+        </w:trPr>
+        <w:tc>
+          <w:tcPr>
+            <w:cnfStyle w:val="001000000000" w:firstRow="0" w:lastRow="0" w:firstColumn="1" w:lastColumn="0" w:oddVBand="0" w:evenVBand="0" w:oddHBand="0" w:evenHBand="0" w:firstRowFirstColumn="0" w:firstRowLastColumn="0" w:lastRowFirstColumn="0" w:lastRowLastColumn="0"/>
+            <w:tcW w:w="2296" w:type="dxa"/>
+          </w:tcPr>
+          <w:p>
+            <w:pPr>
+              <w:jc w:val="center"/>
+              <w:rPr>
+                <w:rFonts w:cstheme="minorHAnsi"/>
+                <w:b w:val="0"/>
+                <w:bCs w:val="0"/>
+                <w:sz w:val="22"/>
+                <w:szCs w:val="22"/>
+              </w:rPr>
+            </w:pPr>
+            <w:r>
+              <w:rPr>
+                <w:rFonts w:cstheme="minorHAnsi"/>
+                <w:b w:val="0"/>
+                <w:bCs w:val="0"/>
+                <w:sz w:val="22"/>
+                <w:szCs w:val="22"/>
+              </w:rPr>
+              <w:t>Finalizing</w:t>
+            </w:r>
+          </w:p>
+        </w:tc>
+        <w:tc>
+          <w:tcPr>
+            <w:tcW w:w="2296" w:type="dxa"/>
+          </w:tcPr>
+          <w:p>
+            <w:pPr>
+              <w:jc w:val="center"/>
+              <w:cnfStyle w:val="000000000000" w:firstRow="0" w:lastRow="0" w:firstColumn="0" w:lastColumn="0" w:oddVBand="0" w:evenVBand="0" w:oddHBand="0" w:evenHBand="0" w:firstRowFirstColumn="0" w:firstRowLastColumn="0" w:lastRowFirstColumn="0" w:lastRowLastColumn="0"/>
+              <w:rPr>
+                <w:rFonts w:cstheme="minorHAnsi"/>
+                <w:sz w:val="22"/>
+                <w:szCs w:val="22"/>
+              </w:rPr>
+            </w:pPr>
+            <w:r>
+              <w:rPr>
+                <w:rFonts w:cstheme="minorHAnsi"/>
+                <w:sz w:val="22"/>
+                <w:szCs w:val="22"/>
+              </w:rPr>
+              <w:t>11/25/2020</w:t>
+            </w:r>
+          </w:p>
+        </w:tc>
+        <w:tc>
+          <w:tcPr>
+            <w:tcW w:w="2297" w:type="dxa"/>
+          </w:tcPr>
+          <w:p>
+            <w:pPr>
+              <w:jc w:val="center"/>
+              <w:cnfStyle w:val="000000000000" w:firstRow="0" w:lastRow="0" w:firstColumn="0" w:lastColumn="0" w:oddVBand="0" w:evenVBand="0" w:oddHBand="0" w:evenHBand="0" w:firstRowFirstColumn="0" w:firstRowLastColumn="0" w:lastRowFirstColumn="0" w:lastRowLastColumn="0"/>
+              <w:rPr>
+                <w:rFonts w:cstheme="minorHAnsi"/>
+                <w:sz w:val="22"/>
+                <w:szCs w:val="22"/>
+              </w:rPr>
+            </w:pPr>
+            <w:r>
+              <w:rPr>
+                <w:rFonts w:cstheme="minorHAnsi"/>
+                <w:sz w:val="22"/>
+                <w:szCs w:val="22"/>
+              </w:rPr>
+              <w:t>11/25/2020</w:t>
+            </w:r>
+          </w:p>
+        </w:tc>
+        <w:tc>
+          <w:tcPr>
+            <w:tcW w:w="2297" w:type="dxa"/>
+          </w:tcPr>
+          <w:p>
+            <w:pPr>
+              <w:jc w:val="center"/>
+              <w:cnfStyle w:val="000000000000" w:firstRow="0" w:lastRow="0" w:firstColumn="0" w:lastColumn="0" w:oddVBand="0" w:evenVBand="0" w:oddHBand="0" w:evenHBand="0" w:firstRowFirstColumn="0" w:firstRowLastColumn="0" w:lastRowFirstColumn="0" w:lastRowLastColumn="0"/>
+              <w:rPr>
+                <w:rFonts w:cstheme="minorHAnsi"/>
+                <w:sz w:val="22"/>
+                <w:szCs w:val="22"/>
+              </w:rPr>
+            </w:pPr>
+            <w:r>
+              <w:rPr>
+                <w:rFonts w:cstheme="minorHAnsi"/>
+                <w:sz w:val="22"/>
+                <w:szCs w:val="22"/>
+              </w:rPr>
+              <w:t>All</w:t>
+            </w:r>
+          </w:p>
+        </w:tc>
+      </w:tr>
+      <w:tr>
+        <w:tblPrEx>
+          <w:jc w:val="left"/>
+        </w:tblPrEx>
+        <w:trPr>
+          <w:cnfStyle w:val="000000100000" w:firstRow="0" w:lastRow="0" w:firstColumn="0" w:lastColumn="0" w:oddVBand="0" w:evenVBand="0" w:oddHBand="1" w:evenHBand="0" w:firstRowFirstColumn="0" w:firstRowLastColumn="0" w:lastRowFirstColumn="0" w:lastRowLastColumn="0"/>
+          <w:trHeight w:val="832"/>
+        </w:trPr>
+        <w:tc>
+          <w:tcPr>
+            <w:cnfStyle w:val="001000000000" w:firstRow="0" w:lastRow="0" w:firstColumn="1" w:lastColumn="0" w:oddVBand="0" w:evenVBand="0" w:oddHBand="0" w:evenHBand="0" w:firstRowFirstColumn="0" w:firstRowLastColumn="0" w:lastRowFirstColumn="0" w:lastRowLastColumn="0"/>
+            <w:tcW w:w="2296" w:type="dxa"/>
+          </w:tcPr>
+          <w:p>
+            <w:pPr>
+              <w:jc w:val="center"/>
+              <w:rPr>
+                <w:rFonts w:cstheme="minorHAnsi"/>
+                <w:b w:val="0"/>
+                <w:bCs w:val="0"/>
+                <w:sz w:val="22"/>
+                <w:szCs w:val="22"/>
+              </w:rPr>
+            </w:pPr>
+            <w:r>
+              <w:rPr>
+                <w:rFonts w:cstheme="minorHAnsi"/>
+                <w:b w:val="0"/>
+                <w:bCs w:val="0"/>
+                <w:sz w:val="22"/>
+                <w:szCs w:val="22"/>
+              </w:rPr>
+              <w:t>Submission of Stage 1 The Bid</w:t>
+            </w:r>
+          </w:p>
+        </w:tc>
+        <w:tc>
+          <w:tcPr>
+            <w:tcW w:w="2296" w:type="dxa"/>
+          </w:tcPr>
+          <w:p>
+            <w:pPr>
+              <w:jc w:val="center"/>
+              <w:cnfStyle w:val="000000100000" w:firstRow="0" w:lastRow="0" w:firstColumn="0" w:lastColumn="0" w:oddVBand="0" w:evenVBand="0" w:oddHBand="1" w:evenHBand="0" w:firstRowFirstColumn="0" w:firstRowLastColumn="0" w:lastRowFirstColumn="0" w:lastRowLastColumn="0"/>
+              <w:rPr>
+                <w:rFonts w:cstheme="minorHAnsi"/>
+                <w:sz w:val="22"/>
+                <w:szCs w:val="22"/>
+              </w:rPr>
+            </w:pPr>
+            <w:r>
+              <w:rPr>
+                <w:rFonts w:cstheme="minorHAnsi"/>
+                <w:sz w:val="22"/>
+                <w:szCs w:val="22"/>
+              </w:rPr>
+              <w:t>11/26/2020</w:t>
+            </w:r>
+          </w:p>
+        </w:tc>
+        <w:tc>
+          <w:tcPr>
+            <w:tcW w:w="2297" w:type="dxa"/>
+          </w:tcPr>
+          <w:p>
+            <w:pPr>
+              <w:jc w:val="center"/>
+              <w:cnfStyle w:val="000000100000" w:firstRow="0" w:lastRow="0" w:firstColumn="0" w:lastColumn="0" w:oddVBand="0" w:evenVBand="0" w:oddHBand="1" w:evenHBand="0" w:firstRowFirstColumn="0" w:firstRowLastColumn="0" w:lastRowFirstColumn="0" w:lastRowLastColumn="0"/>
+              <w:rPr>
+                <w:rFonts w:cstheme="minorHAnsi"/>
+                <w:sz w:val="22"/>
+                <w:szCs w:val="22"/>
+              </w:rPr>
+            </w:pPr>
+            <w:r>
+              <w:rPr>
+                <w:rFonts w:cstheme="minorHAnsi"/>
+                <w:sz w:val="22"/>
+                <w:szCs w:val="22"/>
+              </w:rPr>
+              <w:t>11/26/2020</w:t>
+            </w:r>
+          </w:p>
+        </w:tc>
+        <w:tc>
+          <w:tcPr>
+            <w:tcW w:w="2297" w:type="dxa"/>
+          </w:tcPr>
+          <w:p>
+            <w:pPr>
+              <w:jc w:val="center"/>
+              <w:cnfStyle w:val="000000100000" w:firstRow="0" w:lastRow="0" w:firstColumn="0" w:lastColumn="0" w:oddVBand="0" w:evenVBand="0" w:oddHBand="1" w:evenHBand="0" w:firstRowFirstColumn="0" w:firstRowLastColumn="0" w:lastRowFirstColumn="0" w:lastRowLastColumn="0"/>
+              <w:rPr>
+                <w:rFonts w:cstheme="minorHAnsi"/>
+                <w:sz w:val="22"/>
+                <w:szCs w:val="22"/>
+              </w:rPr>
+            </w:pPr>
+            <w:r>
+              <w:rPr>
+                <w:rFonts w:cstheme="minorHAnsi"/>
+                <w:sz w:val="22"/>
+                <w:szCs w:val="22"/>
+              </w:rPr>
+              <w:t>All</w:t>
+            </w:r>
+          </w:p>
+        </w:tc>
+      </w:tr>
+    </w:tbl>
     <w:p>
       <w:pPr>
-        <w:spacing w:after="0"/>
         <w:rPr>
           <w:sz w:val="24"/>
           <w:szCs w:val="24"/>
         </w:rPr>
       </w:pPr>
-      <w:bookmarkStart w:id="0" w:name="_GoBack"/>
-      <w:bookmarkEnd w:id="0"/>
-    </w:p>
-    <w:p>
-      <w:pPr>
-        <w:spacing w:after="0"/>
-        <w:rPr>
-          <w:sz w:val="24"/>
-          <w:szCs w:val="24"/>
-        </w:rPr>
-      </w:pPr>
-    </w:p>
-    <w:p>
-      <w:pPr>
-        <w:rPr>
-          <w:sz w:val="24"/>
-          <w:szCs w:val="24"/>
-        </w:rPr>
-      </w:pPr>
+      <w:r>
+        <w:rPr>
+          <w:b/>
+          <w:bCs/>
+          <w:noProof/>
+          <w:sz w:val="24"/>
+          <w:szCs w:val="24"/>
+        </w:rPr>
+        <w:drawing>
+          <wp:anchor distT="0" distB="0" distL="114300" distR="114300" simplePos="0" relativeHeight="251658240" behindDoc="0" locked="0" layoutInCell="1" allowOverlap="1" wp14:anchorId="10325851" wp14:editId="1467E9B3">
+            <wp:simplePos x="0" y="0"/>
+            <wp:positionH relativeFrom="page">
+              <wp:posOffset>41959</wp:posOffset>
+            </wp:positionH>
+            <wp:positionV relativeFrom="paragraph">
+              <wp:posOffset>239395</wp:posOffset>
+            </wp:positionV>
+            <wp:extent cx="7701915" cy="2313305"/>
+            <wp:effectExtent l="0" t="0" r="0" b="0"/>
+            <wp:wrapSquare wrapText="bothSides"/>
+            <wp:docPr id="2" name="Picture 2" descr="A picture containing chart&#10;&#10;Description automatically generated"/>
+            <wp:cNvGraphicFramePr>
+              <a:graphicFrameLocks xmlns:a="http://schemas.openxmlformats.org/drawingml/2006/main" noChangeAspect="1"/>
+            </wp:cNvGraphicFramePr>
+            <a:graphic xmlns:a="http://schemas.openxmlformats.org/drawingml/2006/main">
+              <a:graphicData uri="http://schemas.openxmlformats.org/drawingml/2006/picture">
+                <pic:pic xmlns:pic="http://schemas.openxmlformats.org/drawingml/2006/picture">
+                  <pic:nvPicPr>
+                    <pic:cNvPr id="2" name="Picture 2" descr="A picture containing chart&#10;&#10;Description automatically generated"/>
+                    <pic:cNvPicPr/>
+                  </pic:nvPicPr>
+                  <pic:blipFill>
+                    <a:blip r:embed="rId5" cstate="print">
+                      <a:extLst>
+                        <a:ext uri="{28A0092B-C50C-407E-A947-70E740481C1C}">
+                          <a14:useLocalDpi xmlns:a14="http://schemas.microsoft.com/office/drawing/2010/main" val="0"/>
+                        </a:ext>
+                      </a:extLst>
+                    </a:blip>
+                    <a:stretch>
+                      <a:fillRect/>
+                    </a:stretch>
+                  </pic:blipFill>
+                  <pic:spPr>
+                    <a:xfrm>
+                      <a:off x="0" y="0"/>
+                      <a:ext cx="7701915" cy="2313305"/>
+                    </a:xfrm>
+                    <a:prstGeom prst="rect">
+                      <a:avLst/>
+                    </a:prstGeom>
+                  </pic:spPr>
+                </pic:pic>
+              </a:graphicData>
+            </a:graphic>
+            <wp14:sizeRelH relativeFrom="margin">
+              <wp14:pctWidth>0</wp14:pctWidth>
+            </wp14:sizeRelH>
+            <wp14:sizeRelV relativeFrom="margin">
+              <wp14:pctHeight>0</wp14:pctHeight>
+            </wp14:sizeRelV>
+          </wp:anchor>
+        </w:drawing>
+      </w:r>
     </w:p>
     <w:p>
       <w:pPr>
@@ -798,7 +3443,7 @@
 </file>
 
 <file path=word/styles.xml><?xml version="1.0" encoding="utf-8"?>
-<w:styles xmlns:mc="http://schemas.openxmlformats.org/markup-compatibility/2006" xmlns:r="http://schemas.openxmlformats.org/officeDocument/2006/relationships" xmlns:w="http://schemas.openxmlformats.org/wordprocessingml/2006/main" xmlns:w14="http://schemas.microsoft.com/office/word/2010/wordml" xmlns:w15="http://schemas.microsoft.com/office/word/2012/wordml" xmlns:w16cid="http://schemas.microsoft.com/office/word/2016/wordml/cid" xmlns:w16se="http://schemas.microsoft.com/office/word/2015/wordml/symex" mc:Ignorable="w14 w15 w16se w16cid">
+<w:styles xmlns:mc="http://schemas.openxmlformats.org/markup-compatibility/2006" xmlns:r="http://schemas.openxmlformats.org/officeDocument/2006/relationships" xmlns:w="http://schemas.openxmlformats.org/wordprocessingml/2006/main" xmlns:w14="http://schemas.microsoft.com/office/word/2010/wordml" xmlns:w15="http://schemas.microsoft.com/office/word/2012/wordml" xmlns:w16cex="http://schemas.microsoft.com/office/word/2018/wordml/cex" xmlns:w16cid="http://schemas.microsoft.com/office/word/2016/wordml/cid" xmlns:w16="http://schemas.microsoft.com/office/word/2018/wordml" xmlns:w16se="http://schemas.microsoft.com/office/word/2015/wordml/symex" mc:Ignorable="w14 w15 w16se w16cid w16 w16cex">
   <w:docDefaults>
     <w:rPrDefault>
       <w:rPr>
@@ -1223,6 +3868,87 @@
     <w:semiHidden/>
     <w:unhideWhenUsed/>
   </w:style>
+  <w:style w:type="table" w:styleId="GridTable4-Accent1">
+    <w:name w:val="Grid Table 4 Accent 1"/>
+    <w:basedOn w:val="TableNormal"/>
+    <w:uiPriority w:val="49"/>
+    <w:rsid w:val="001730F6"/>
+    <w:pPr>
+      <w:spacing w:before="100" w:after="0" w:line="240" w:lineRule="auto"/>
+    </w:pPr>
+    <w:rPr>
+      <w:rFonts w:eastAsiaTheme="minorEastAsia"/>
+      <w:sz w:val="20"/>
+      <w:szCs w:val="20"/>
+    </w:rPr>
+    <w:tblPr>
+      <w:tblStyleRowBandSize w:val="1"/>
+      <w:tblStyleColBandSize w:val="1"/>
+      <w:tblBorders>
+        <w:top w:val="single" w:sz="4" w:space="0" w:color="8EAADB" w:themeColor="accent1" w:themeTint="99"/>
+        <w:left w:val="single" w:sz="4" w:space="0" w:color="8EAADB" w:themeColor="accent1" w:themeTint="99"/>
+        <w:bottom w:val="single" w:sz="4" w:space="0" w:color="8EAADB" w:themeColor="accent1" w:themeTint="99"/>
+        <w:right w:val="single" w:sz="4" w:space="0" w:color="8EAADB" w:themeColor="accent1" w:themeTint="99"/>
+        <w:insideH w:val="single" w:sz="4" w:space="0" w:color="8EAADB" w:themeColor="accent1" w:themeTint="99"/>
+        <w:insideV w:val="single" w:sz="4" w:space="0" w:color="8EAADB" w:themeColor="accent1" w:themeTint="99"/>
+      </w:tblBorders>
+    </w:tblPr>
+    <w:tblStylePr w:type="firstRow">
+      <w:rPr>
+        <w:b/>
+        <w:bCs/>
+        <w:color w:val="FFFFFF" w:themeColor="background1"/>
+      </w:rPr>
+      <w:tblPr/>
+      <w:tcPr>
+        <w:tcBorders>
+          <w:top w:val="single" w:sz="4" w:space="0" w:color="4472C4" w:themeColor="accent1"/>
+          <w:left w:val="single" w:sz="4" w:space="0" w:color="4472C4" w:themeColor="accent1"/>
+          <w:bottom w:val="single" w:sz="4" w:space="0" w:color="4472C4" w:themeColor="accent1"/>
+          <w:right w:val="single" w:sz="4" w:space="0" w:color="4472C4" w:themeColor="accent1"/>
+          <w:insideH w:val="nil"/>
+          <w:insideV w:val="nil"/>
+        </w:tcBorders>
+        <w:shd w:val="clear" w:color="auto" w:fill="4472C4" w:themeFill="accent1"/>
+      </w:tcPr>
+    </w:tblStylePr>
+    <w:tblStylePr w:type="lastRow">
+      <w:rPr>
+        <w:b/>
+        <w:bCs/>
+      </w:rPr>
+      <w:tblPr/>
+      <w:tcPr>
+        <w:tcBorders>
+          <w:top w:val="double" w:sz="4" w:space="0" w:color="4472C4" w:themeColor="accent1"/>
+        </w:tcBorders>
+      </w:tcPr>
+    </w:tblStylePr>
+    <w:tblStylePr w:type="firstCol">
+      <w:rPr>
+        <w:b/>
+        <w:bCs/>
+      </w:rPr>
+    </w:tblStylePr>
+    <w:tblStylePr w:type="lastCol">
+      <w:rPr>
+        <w:b/>
+        <w:bCs/>
+      </w:rPr>
+    </w:tblStylePr>
+    <w:tblStylePr w:type="band1Vert">
+      <w:tblPr/>
+      <w:tcPr>
+        <w:shd w:val="clear" w:color="auto" w:fill="D9E2F3" w:themeFill="accent1" w:themeFillTint="33"/>
+      </w:tcPr>
+    </w:tblStylePr>
+    <w:tblStylePr w:type="band1Horz">
+      <w:tblPr/>
+      <w:tcPr>
+        <w:shd w:val="clear" w:color="auto" w:fill="D9E2F3" w:themeFill="accent1" w:themeFillTint="33"/>
+      </w:tcPr>
+    </w:tblStylePr>
+  </w:style>
 </w:styles>
 </file>
 

</xml_diff>

<commit_message>
Added Activity and state diagrams
</commit_message>
<xml_diff>
--- a/project plan/Project Plan.docx
+++ b/project plan/Project Plan.docx
@@ -3422,6 +3422,54 @@
         </w:rPr>
         <w:t xml:space="preserve"> </w:t>
       </w:r>
+    </w:p>
+    <w:p>
+      <w:pPr>
+        <w:rPr>
+          <w:sz w:val="24"/>
+          <w:szCs w:val="24"/>
+        </w:rPr>
+      </w:pPr>
+    </w:p>
+    <w:p>
+      <w:pPr>
+        <w:rPr>
+          <w:sz w:val="24"/>
+          <w:szCs w:val="24"/>
+        </w:rPr>
+      </w:pPr>
+    </w:p>
+    <w:p>
+      <w:pPr>
+        <w:rPr>
+          <w:sz w:val="24"/>
+          <w:szCs w:val="24"/>
+        </w:rPr>
+      </w:pPr>
+    </w:p>
+    <w:p>
+      <w:pPr>
+        <w:rPr>
+          <w:sz w:val="24"/>
+          <w:szCs w:val="24"/>
+        </w:rPr>
+      </w:pPr>
+    </w:p>
+    <w:p>
+      <w:pPr>
+        <w:rPr>
+          <w:sz w:val="24"/>
+          <w:szCs w:val="24"/>
+        </w:rPr>
+      </w:pPr>
+    </w:p>
+    <w:p>
+      <w:pPr>
+        <w:rPr>
+          <w:sz w:val="24"/>
+          <w:szCs w:val="24"/>
+        </w:rPr>
+      </w:pPr>
     </w:p>
     <w:sectPr>
       <w:pgSz w:w="12240" w:h="15840"/>

</xml_diff>